<commit_message>
introduction and small changes to the model
</commit_message>
<xml_diff>
--- a/docs/Formalnaya_postanovka_zadachi.docx
+++ b/docs/Formalnaya_postanovka_zadachi.docx
@@ -1,7 +1,200 @@
 
 <file path=word/document.xml><?xml version="1.0" encoding="utf-8"?>
-<w:document xmlns:wpc="http://schemas.microsoft.com/office/word/2010/wordprocessingCanvas" xmlns:cx="http://schemas.microsoft.com/office/drawing/2014/chartex" xmlns:mc="http://schemas.openxmlformats.org/markup-compatibility/2006" xmlns:o="urn:schemas-microsoft-com:office:office" xmlns:r="http://schemas.openxmlformats.org/officeDocument/2006/relationships" xmlns:m="http://schemas.openxmlformats.org/officeDocument/2006/math" xmlns:v="urn:schemas-microsoft-com:vml" xmlns:wp14="http://schemas.microsoft.com/office/word/2010/wordprocessingDrawing" xmlns:wp="http://schemas.openxmlformats.org/drawingml/2006/wordprocessingDrawing" xmlns:w10="urn:schemas-microsoft-com:office:word" xmlns:w="http://schemas.openxmlformats.org/wordprocessingml/2006/main" xmlns:w14="http://schemas.microsoft.com/office/word/2010/wordml" xmlns:w15="http://schemas.microsoft.com/office/word/2012/wordml" xmlns:w16se="http://schemas.microsoft.com/office/word/2015/wordml/symex" xmlns:wpg="http://schemas.microsoft.com/office/word/2010/wordprocessingGroup" xmlns:wpi="http://schemas.microsoft.com/office/word/2010/wordprocessingInk" xmlns:wne="http://schemas.microsoft.com/office/word/2006/wordml" xmlns:wps="http://schemas.microsoft.com/office/word/2010/wordprocessingShape" mc:Ignorable="w14 w15 w16se wp14">
+<w:document xmlns:wpc="http://schemas.microsoft.com/office/word/2010/wordprocessingCanvas" xmlns:mc="http://schemas.openxmlformats.org/markup-compatibility/2006" xmlns:o="urn:schemas-microsoft-com:office:office" xmlns:r="http://schemas.openxmlformats.org/officeDocument/2006/relationships" xmlns:m="http://schemas.openxmlformats.org/officeDocument/2006/math" xmlns:v="urn:schemas-microsoft-com:vml" xmlns:wp14="http://schemas.microsoft.com/office/word/2010/wordprocessingDrawing" xmlns:wp="http://schemas.openxmlformats.org/drawingml/2006/wordprocessingDrawing" xmlns:w10="urn:schemas-microsoft-com:office:word" xmlns:w="http://schemas.openxmlformats.org/wordprocessingml/2006/main" xmlns:w14="http://schemas.microsoft.com/office/word/2010/wordml" xmlns:w15="http://schemas.microsoft.com/office/word/2012/wordml" xmlns:wpg="http://schemas.microsoft.com/office/word/2010/wordprocessingGroup" xmlns:wpi="http://schemas.microsoft.com/office/word/2010/wordprocessingInk" xmlns:wne="http://schemas.microsoft.com/office/word/2006/wordml" xmlns:wps="http://schemas.microsoft.com/office/word/2010/wordprocessingShape" mc:Ignorable="w14 w15 wp14">
   <w:body>
+    <w:p>
+      <w:pPr>
+        <w:jc w:val="center"/>
+        <w:rPr>
+          <w:b/>
+        </w:rPr>
+      </w:pPr>
+      <w:r>
+        <w:rPr>
+          <w:b/>
+        </w:rPr>
+        <w:t>Введение</w:t>
+      </w:r>
+    </w:p>
+    <w:p>
+      <w:r>
+        <w:t xml:space="preserve">Есть </w:t>
+      </w:r>
+      <w:r>
+        <w:t xml:space="preserve">определённое количество </w:t>
+      </w:r>
+      <w:r>
+        <w:t>мест</w:t>
+      </w:r>
+      <w:r>
+        <w:t xml:space="preserve"> с расположенными на них рабочими станциями</w:t>
+      </w:r>
+      <w:r>
+        <w:t xml:space="preserve">, причём некоторые </w:t>
+      </w:r>
+      <w:r>
+        <w:t xml:space="preserve">из них </w:t>
+      </w:r>
+      <w:r>
+        <w:t xml:space="preserve">имеют </w:t>
+      </w:r>
+      <w:r>
+        <w:t xml:space="preserve">достаточные права для инициации коммуникации </w:t>
+      </w:r>
+      <w:r>
+        <w:t xml:space="preserve">с </w:t>
+      </w:r>
+      <w:r>
+        <w:t xml:space="preserve">какими-либо </w:t>
+      </w:r>
+      <w:r>
+        <w:t>другими станциями</w:t>
+      </w:r>
+      <w:r>
+        <w:t>.</w:t>
+      </w:r>
+    </w:p>
+    <w:p>
+      <w:r>
+        <w:t>Также есть группа</w:t>
+      </w:r>
+      <w:r>
+        <w:t xml:space="preserve"> людей,</w:t>
+      </w:r>
+      <w:r>
+        <w:t xml:space="preserve"> обладающих</w:t>
+      </w:r>
+      <w:r>
+        <w:t xml:space="preserve"> </w:t>
+      </w:r>
+      <w:r>
+        <w:t xml:space="preserve">определёнными навыками, которым </w:t>
+      </w:r>
+      <w:r>
+        <w:t>каким-либо</w:t>
+      </w:r>
+      <w:r>
+        <w:t xml:space="preserve"> образом дали численную характеристику.</w:t>
+      </w:r>
+      <w:r>
+        <w:t xml:space="preserve"> Необходимо таким образом назначить </w:t>
+      </w:r>
+      <w:r>
+        <w:t>людей на рабоч</w:t>
+      </w:r>
+      <w:r>
+        <w:t>ие места, чтобы с одной</w:t>
+      </w:r>
+      <w:r>
+        <w:t xml:space="preserve"> </w:t>
+      </w:r>
+      <w:r>
+        <w:t xml:space="preserve">стороны </w:t>
+      </w:r>
+      <w:r>
+        <w:t>коммуникационного «туннеля»</w:t>
+      </w:r>
+      <w:r>
+        <w:t xml:space="preserve"> находился человек</w:t>
+      </w:r>
+      <w:r>
+        <w:t xml:space="preserve"> с </w:t>
+      </w:r>
+      <w:r>
+        <w:t xml:space="preserve">высокой характеристикой, с другой -  человек с низкой (из соображений, что человек с высокой квалификацией сможет помочь своему коллеге с низкой </w:t>
+      </w:r>
+      <w:r>
+        <w:t>квалификацией</w:t>
+      </w:r>
+      <w:r>
+        <w:t>)</w:t>
+      </w:r>
+      <w:r>
+        <w:t>, а сделанные назначения в целом были наиболее эффективны.</w:t>
+      </w:r>
+    </w:p>
+    <w:p>
+      <w:r>
+        <w:t>Цели</w:t>
+      </w:r>
+      <w:r>
+        <w:t xml:space="preserve"> курсового проекта:</w:t>
+      </w:r>
+    </w:p>
+    <w:p>
+      <w:r>
+        <w:rPr>
+          <w:color w:val="000000"/>
+        </w:rPr>
+        <w:t xml:space="preserve">- разработка </w:t>
+      </w:r>
+      <w:r>
+        <w:rPr>
+          <w:color w:val="000000"/>
+        </w:rPr>
+        <w:t>алгоритм</w:t>
+      </w:r>
+      <w:r>
+        <w:rPr>
+          <w:color w:val="000000"/>
+        </w:rPr>
+        <w:t>а, основанного</w:t>
+      </w:r>
+      <w:r>
+        <w:rPr>
+          <w:color w:val="000000"/>
+        </w:rPr>
+        <w:t xml:space="preserve"> на классическом методе ветвей и границ, обеспечивающий точное решение задачи</w:t>
+      </w:r>
+      <w:r>
+        <w:rPr>
+          <w:color w:val="000000"/>
+        </w:rPr>
+        <w:t xml:space="preserve"> дискретной оптимизации</w:t>
+      </w:r>
+    </w:p>
+    <w:p>
+      <w:r>
+        <w:t xml:space="preserve">- </w:t>
+      </w:r>
+    </w:p>
+    <w:p>
+      <w:r>
+        <w:t>Этапы работ:</w:t>
+      </w:r>
+    </w:p>
+    <w:p>
+      <w:r>
+        <w:t>- Осуществить формальную постановку задачи</w:t>
+      </w:r>
+    </w:p>
+    <w:p>
+      <w:r>
+        <w:t>- Привести алгоритм решения задачи</w:t>
+      </w:r>
+    </w:p>
+    <w:p>
+      <w:r>
+        <w:t>- Выполнить программную реализацию алгоритма</w:t>
+      </w:r>
+    </w:p>
+    <w:p>
+      <w:r>
+        <w:t xml:space="preserve">- Провести вычислительный эксперимент </w:t>
+      </w:r>
+    </w:p>
+    <w:p>
+      <w:r>
+        <w:t>Виды работ?!?!?</w:t>
+      </w:r>
+    </w:p>
+    <w:p>
+      <w:r>
+        <w:t>-</w:t>
+      </w:r>
+    </w:p>
+    <w:p/>
+    <w:p/>
     <w:p>
       <w:pPr>
         <w:pStyle w:val="a3"/>
@@ -24,7 +217,10 @@
         </w:numPr>
       </w:pPr>
       <w:r>
-        <w:t>Описать исходные данные задачи</w:t>
+        <w:t>И</w:t>
+      </w:r>
+      <w:r>
+        <w:t>сходные данные задачи</w:t>
       </w:r>
     </w:p>
     <w:p>
@@ -37,54 +233,52 @@
         </w:rPr>
       </w:pPr>
       <w:r>
-        <w:t>на вход алгоритм получает  следующие входные данные:</w:t>
+        <w:t xml:space="preserve">на вход алгоритм получает </w:t>
+      </w:r>
+      <w:r>
+        <w:t>следующие входные данные:</w:t>
       </w:r>
       <w:r>
         <w:br/>
       </w:r>
-      <m:oMathPara>
-        <m:oMathParaPr>
-          <m:jc m:val="left"/>
-        </m:oMathParaPr>
-        <m:oMath>
-          <m:r>
-            <w:rPr>
-              <w:rFonts w:ascii="Cambria Math" w:hAnsi="Cambria Math"/>
-            </w:rPr>
-            <m:t>1) G=</m:t>
-          </m:r>
-          <m:d>
-            <m:dPr>
-              <m:ctrlPr>
-                <w:rPr>
-                  <w:rFonts w:ascii="Cambria Math" w:hAnsi="Cambria Math"/>
-                  <w:i/>
-                </w:rPr>
-              </m:ctrlPr>
-            </m:dPr>
-            <m:e>
-              <m:r>
-                <w:rPr>
-                  <w:rFonts w:ascii="Cambria Math" w:hAnsi="Cambria Math"/>
-                </w:rPr>
-                <m:t>V,A</m:t>
-              </m:r>
-            </m:e>
-          </m:d>
-          <m:r>
-            <w:rPr>
-              <w:rFonts w:ascii="Cambria Math" w:hAnsi="Cambria Math"/>
-            </w:rPr>
-            <m:t xml:space="preserve">,   </m:t>
-          </m:r>
-          <m:r>
-            <w:rPr>
-              <w:rFonts w:ascii="Cambria Math" w:eastAsiaTheme="minorEastAsia" w:hAnsi="Cambria Math"/>
-            </w:rPr>
-            <m:t>-сеть рабочих мест программистов в компании</m:t>
-          </m:r>
-        </m:oMath>
-      </m:oMathPara>
+      <m:oMath>
+        <m:r>
+          <w:rPr>
+            <w:rFonts w:ascii="Cambria Math" w:hAnsi="Cambria Math"/>
+          </w:rPr>
+          <m:t>1) G=</m:t>
+        </m:r>
+        <m:d>
+          <m:dPr>
+            <m:ctrlPr>
+              <w:rPr>
+                <w:rFonts w:ascii="Cambria Math" w:hAnsi="Cambria Math"/>
+                <w:i/>
+              </w:rPr>
+            </m:ctrlPr>
+          </m:dPr>
+          <m:e>
+            <m:r>
+              <w:rPr>
+                <w:rFonts w:ascii="Cambria Math" w:hAnsi="Cambria Math"/>
+              </w:rPr>
+              <m:t>V,A</m:t>
+            </m:r>
+          </m:e>
+        </m:d>
+      </m:oMath>
+      <w:r>
+        <w:rPr>
+          <w:rFonts w:eastAsiaTheme="minorEastAsia"/>
+        </w:rPr>
+        <w:t xml:space="preserve"> – граф рабочих мест</w:t>
+      </w:r>
+      <w:r>
+        <w:rPr>
+          <w:rFonts w:eastAsiaTheme="minorEastAsia"/>
+        </w:rPr>
+        <w:t>, где:</w:t>
+      </w:r>
     </w:p>
     <w:p>
       <w:pPr>
@@ -92,90 +286,62 @@
         <w:ind w:left="1080"/>
         <w:rPr>
           <w:rFonts w:eastAsiaTheme="minorEastAsia"/>
+        </w:rPr>
+      </w:pPr>
+      <m:oMath>
+        <m:d>
+          <m:dPr>
+            <m:begChr m:val="|"/>
+            <m:endChr m:val="|"/>
+            <m:ctrlPr>
+              <w:rPr>
+                <w:rFonts w:ascii="Cambria Math" w:hAnsi="Cambria Math"/>
+                <w:i/>
+              </w:rPr>
+            </m:ctrlPr>
+          </m:dPr>
+          <m:e>
+            <m:r>
+              <w:rPr>
+                <w:rFonts w:ascii="Cambria Math" w:hAnsi="Cambria Math"/>
+              </w:rPr>
+              <m:t>V</m:t>
+            </m:r>
+          </m:e>
+        </m:d>
+        <m:r>
+          <w:rPr>
+            <w:rFonts w:ascii="Cambria Math" w:hAnsi="Cambria Math"/>
+          </w:rPr>
+          <m:t>=n, n</m:t>
+        </m:r>
+        <m:r>
+          <w:rPr>
+            <w:rFonts w:ascii="Cambria Math" w:eastAsiaTheme="minorEastAsia" w:hAnsi="Cambria Math"/>
+          </w:rPr>
+          <m:t>∈</m:t>
+        </m:r>
+        <m:r>
+          <w:rPr>
+            <w:rFonts w:ascii="Cambria Math" w:eastAsiaTheme="minorEastAsia" w:hAnsi="Cambria Math"/>
+            <w:lang w:val="en-US"/>
+          </w:rPr>
+          <m:t>N</m:t>
+        </m:r>
+      </m:oMath>
+      <w:r>
+        <w:rPr>
+          <w:rFonts w:eastAsiaTheme="minorEastAsia"/>
           <w:i/>
         </w:rPr>
-      </w:pPr>
-      <m:oMathPara>
-        <m:oMathParaPr>
-          <m:jc m:val="left"/>
-        </m:oMathParaPr>
-        <m:oMath>
-          <m:r>
-            <w:rPr>
-              <w:rFonts w:ascii="Cambria Math" w:hAnsi="Cambria Math"/>
-            </w:rPr>
-            <m:t xml:space="preserve">где: </m:t>
-          </m:r>
-        </m:oMath>
-      </m:oMathPara>
-    </w:p>
-    <w:p>
-      <w:pPr>
-        <w:pStyle w:val="a3"/>
-        <w:ind w:left="1080"/>
-        <w:rPr>
-          <w:rFonts w:eastAsiaTheme="minorEastAsia"/>
-          <w:i/>
-        </w:rPr>
-      </w:pPr>
-      <m:oMathPara>
-        <m:oMathParaPr>
-          <m:jc m:val="left"/>
-        </m:oMathParaPr>
-        <m:oMath>
-          <m:d>
-            <m:dPr>
-              <m:begChr m:val="|"/>
-              <m:endChr m:val="|"/>
-              <m:ctrlPr>
-                <w:rPr>
-                  <w:rFonts w:ascii="Cambria Math" w:hAnsi="Cambria Math"/>
-                  <w:i/>
-                </w:rPr>
-              </m:ctrlPr>
-            </m:dPr>
-            <m:e>
-              <m:r>
-                <w:rPr>
-                  <w:rFonts w:ascii="Cambria Math" w:hAnsi="Cambria Math"/>
-                </w:rPr>
-                <m:t>V</m:t>
-              </m:r>
-            </m:e>
-          </m:d>
-          <m:r>
-            <w:rPr>
-              <w:rFonts w:ascii="Cambria Math" w:hAnsi="Cambria Math"/>
-            </w:rPr>
-            <m:t xml:space="preserve">=n, </m:t>
-          </m:r>
-          <m:r>
-            <w:rPr>
-              <w:rFonts w:ascii="Cambria Math" w:hAnsi="Cambria Math"/>
-            </w:rPr>
-            <m:t>n</m:t>
-          </m:r>
-          <m:r>
-            <w:rPr>
-              <w:rFonts w:ascii="Cambria Math" w:eastAsiaTheme="minorEastAsia" w:hAnsi="Cambria Math"/>
-            </w:rPr>
-            <m:t>∈</m:t>
-          </m:r>
-          <m:r>
-            <w:rPr>
-              <w:rFonts w:ascii="Cambria Math" w:eastAsiaTheme="minorEastAsia" w:hAnsi="Cambria Math"/>
-              <w:lang w:val="en-US"/>
-            </w:rPr>
-            <m:t>N</m:t>
-          </m:r>
-          <m:r>
-            <w:rPr>
-              <w:rFonts w:ascii="Cambria Math" w:hAnsi="Cambria Math"/>
-            </w:rPr>
-            <m:t>-множество рабочих мест</m:t>
-          </m:r>
-        </m:oMath>
-      </m:oMathPara>
+        <w:t xml:space="preserve"> – </w:t>
+      </w:r>
+      <w:r>
+        <w:rPr>
+          <w:rFonts w:eastAsiaTheme="minorEastAsia"/>
+        </w:rPr>
+        <w:t>множество рабочих мест</w:t>
+      </w:r>
     </w:p>
     <w:p>
       <w:pPr>
@@ -250,19 +416,7 @@
           <w:rPr>
             <w:rFonts w:ascii="Cambria Math" w:eastAsiaTheme="minorEastAsia" w:hAnsi="Cambria Math"/>
           </w:rPr>
-          <m:t>=m</m:t>
-        </m:r>
-        <m:r>
-          <w:rPr>
-            <w:rFonts w:ascii="Cambria Math" w:eastAsiaTheme="minorEastAsia" w:hAnsi="Cambria Math"/>
-          </w:rPr>
-          <m:t xml:space="preserve">, m </m:t>
-        </m:r>
-        <m:r>
-          <w:rPr>
-            <w:rFonts w:ascii="Cambria Math" w:eastAsiaTheme="minorEastAsia" w:hAnsi="Cambria Math"/>
-          </w:rPr>
-          <m:t>∈</m:t>
+          <m:t>=m, m ∈</m:t>
         </m:r>
         <m:r>
           <w:rPr>
@@ -281,43 +435,35 @@
       </w:r>
       <w:r>
         <w:rPr>
-          <w:rFonts w:ascii="Arial" w:hAnsi="Arial" w:cs="Arial"/>
+          <w:rFonts w:cs="Arial"/>
           <w:color w:val="000000"/>
-          <w:sz w:val="20"/>
-          <w:szCs w:val="20"/>
           <w:shd w:val="clear" w:color="auto" w:fill="FFFFFF"/>
         </w:rPr>
-        <w:t>-множество св</w:t>
-      </w:r>
-      <w:r>
-        <w:rPr>
-          <w:rFonts w:ascii="Arial" w:hAnsi="Arial" w:cs="Arial"/>
+        <w:t>-</w:t>
+      </w:r>
+      <w:r>
+        <w:rPr>
+          <w:rFonts w:cs="Arial"/>
           <w:color w:val="000000"/>
-          <w:sz w:val="20"/>
-          <w:szCs w:val="20"/>
           <w:shd w:val="clear" w:color="auto" w:fill="FFFFFF"/>
         </w:rPr>
-        <w:t>я</w:t>
-      </w:r>
-      <w:r>
-        <w:rPr>
-          <w:rFonts w:ascii="Arial" w:hAnsi="Arial" w:cs="Arial"/>
+        <w:t xml:space="preserve"> </w:t>
+      </w:r>
+      <w:r>
+        <w:rPr>
+          <w:rFonts w:cs="Arial"/>
           <w:color w:val="000000"/>
-          <w:sz w:val="20"/>
-          <w:szCs w:val="20"/>
           <w:shd w:val="clear" w:color="auto" w:fill="FFFFFF"/>
         </w:rPr>
-        <w:t>з</w:t>
-      </w:r>
-      <w:r>
-        <w:rPr>
-          <w:rFonts w:ascii="Arial" w:hAnsi="Arial" w:cs="Arial"/>
+        <w:t>мн</w:t>
+      </w:r>
+      <w:r>
+        <w:rPr>
+          <w:rFonts w:cs="Arial"/>
           <w:color w:val="000000"/>
-          <w:sz w:val="20"/>
-          <w:szCs w:val="20"/>
           <w:shd w:val="clear" w:color="auto" w:fill="FFFFFF"/>
         </w:rPr>
-        <w:t>ей между работниками на рабочих местах</w:t>
+        <w:t>ожество связей между рабочими местами</w:t>
       </w:r>
     </w:p>
     <w:p>
@@ -325,7 +471,7 @@
         <w:pStyle w:val="a3"/>
         <w:ind w:left="1080"/>
         <w:rPr>
-          <w:rFonts w:ascii="Arial" w:hAnsi="Arial" w:cs="Arial"/>
+          <w:rFonts w:cs="Arial"/>
           <w:color w:val="000000"/>
           <w:sz w:val="20"/>
           <w:szCs w:val="20"/>
@@ -537,10 +683,8 @@
       </w:r>
       <w:r>
         <w:rPr>
-          <w:rFonts w:ascii="Arial" w:hAnsi="Arial" w:cs="Arial"/>
+          <w:rFonts w:cs="Arial"/>
           <w:color w:val="000000"/>
-          <w:sz w:val="20"/>
-          <w:szCs w:val="20"/>
           <w:shd w:val="clear" w:color="auto" w:fill="FFFFFF"/>
         </w:rPr>
         <w:t>- численная характеристика навыков i-</w:t>
@@ -548,10 +692,8 @@
       <w:proofErr w:type="spellStart"/>
       <w:r>
         <w:rPr>
-          <w:rFonts w:ascii="Arial" w:hAnsi="Arial" w:cs="Arial"/>
+          <w:rFonts w:cs="Arial"/>
           <w:color w:val="000000"/>
-          <w:sz w:val="20"/>
-          <w:szCs w:val="20"/>
           <w:shd w:val="clear" w:color="auto" w:fill="FFFFFF"/>
         </w:rPr>
         <w:t>го</w:t>
@@ -559,13 +701,19 @@
       <w:proofErr w:type="spellEnd"/>
       <w:r>
         <w:rPr>
-          <w:rFonts w:ascii="Arial" w:hAnsi="Arial" w:cs="Arial"/>
+          <w:rFonts w:cs="Arial"/>
           <w:color w:val="000000"/>
-          <w:sz w:val="20"/>
-          <w:szCs w:val="20"/>
           <w:shd w:val="clear" w:color="auto" w:fill="FFFFFF"/>
         </w:rPr>
-        <w:t xml:space="preserve"> программиста</w:t>
+        <w:t xml:space="preserve"> </w:t>
+      </w:r>
+      <w:r>
+        <w:rPr>
+          <w:rFonts w:cs="Arial"/>
+          <w:color w:val="000000"/>
+          <w:shd w:val="clear" w:color="auto" w:fill="FFFFFF"/>
+        </w:rPr>
+        <w:t>сотрудника</w:t>
       </w:r>
     </w:p>
     <w:p>
@@ -583,7 +731,13 @@
         <w:rPr>
           <w:rFonts w:eastAsiaTheme="minorEastAsia"/>
         </w:rPr>
-        <w:t>Построить математическую модель</w:t>
+        <w:t>Математическая</w:t>
+      </w:r>
+      <w:r>
+        <w:rPr>
+          <w:rFonts w:eastAsiaTheme="minorEastAsia"/>
+        </w:rPr>
+        <w:t xml:space="preserve"> модель</w:t>
       </w:r>
     </w:p>
     <w:p>
@@ -726,13 +880,7 @@
             <w:rPr>
               <w:rFonts w:ascii="Cambria Math" w:eastAsiaTheme="minorEastAsia" w:hAnsi="Cambria Math"/>
             </w:rPr>
-            <m:t>-</m:t>
-          </m:r>
-          <m:r>
-            <w:rPr>
-              <w:rFonts w:ascii="Cambria Math" w:eastAsiaTheme="minorEastAsia" w:hAnsi="Cambria Math"/>
-            </w:rPr>
-            <m:t xml:space="preserve">это номер программиста на </m:t>
+            <m:t xml:space="preserve">-это номер программиста на </m:t>
           </m:r>
           <m:r>
             <w:rPr>
@@ -745,13 +893,7 @@
             <w:rPr>
               <w:rFonts w:ascii="Cambria Math" w:eastAsiaTheme="minorEastAsia" w:hAnsi="Cambria Math"/>
             </w:rPr>
-            <m:t>-ом</m:t>
-          </m:r>
-          <m:r>
-            <w:rPr>
-              <w:rFonts w:ascii="Cambria Math" w:eastAsiaTheme="minorEastAsia" w:hAnsi="Cambria Math"/>
-            </w:rPr>
-            <m:t xml:space="preserve"> месте</m:t>
+            <m:t>-ом месте</m:t>
           </m:r>
         </m:oMath>
       </m:oMathPara>
@@ -933,17 +1075,12 @@
               <w:rFonts w:ascii="Cambria Math" w:eastAsiaTheme="minorEastAsia" w:hAnsi="Cambria Math"/>
               <w:lang w:val="en-US"/>
             </w:rPr>
-            <m:t>{1,…, k}</m:t>
-          </m:r>
-          <m:r>
-            <w:rPr>
-              <w:rFonts w:ascii="Cambria Math" w:eastAsiaTheme="minorEastAsia" w:hAnsi="Cambria Math"/>
-              <w:lang w:val="en-US"/>
-            </w:rPr>
-            <m:t xml:space="preserve"> </m:t>
+            <m:t xml:space="preserve">{1,…, k} </m:t>
           </m:r>
         </m:oMath>
       </m:oMathPara>
+      <w:bookmarkStart w:id="0" w:name="_GoBack"/>
+      <w:bookmarkEnd w:id="0"/>
     </w:p>
     <w:p>
       <w:pPr>
@@ -1253,6 +1390,7 @@
         <w:rPr>
           <w:rFonts w:eastAsiaTheme="minorEastAsia"/>
         </w:rPr>
+        <w:lastRenderedPageBreak/>
         <w:t>Индивидуальные постановки задач</w:t>
       </w:r>
     </w:p>
@@ -2068,13 +2206,7 @@
             <w:rPr>
               <w:rFonts w:ascii="Cambria Math" w:eastAsiaTheme="minorEastAsia" w:hAnsi="Cambria Math"/>
             </w:rPr>
-            <m:t>W={68,73,55,97,83</m:t>
-          </m:r>
-          <m:r>
-            <w:rPr>
-              <w:rFonts w:ascii="Cambria Math" w:eastAsiaTheme="minorEastAsia" w:hAnsi="Cambria Math"/>
-            </w:rPr>
-            <m:t>}</m:t>
+            <m:t>W={68,73,55,97,83}</m:t>
           </m:r>
         </m:oMath>
       </m:oMathPara>
@@ -2145,13 +2277,7 @@
         <w:rPr>
           <w:rFonts w:eastAsiaTheme="minorEastAsia"/>
         </w:rPr>
-        <w:t>Д</w:t>
-      </w:r>
-      <w:r>
-        <w:rPr>
-          <w:rFonts w:eastAsiaTheme="minorEastAsia"/>
-        </w:rPr>
-        <w:t>опустимое решение:</w:t>
+        <w:t>Допустимое решение:</w:t>
       </w:r>
     </w:p>
     <w:p>
@@ -2174,31 +2300,7 @@
           <w:rPr>
             <w:rFonts w:ascii="Cambria Math" w:eastAsiaTheme="minorEastAsia" w:hAnsi="Cambria Math"/>
           </w:rPr>
-          <m:t>=(</m:t>
-        </m:r>
-        <m:r>
-          <w:rPr>
-            <w:rFonts w:ascii="Cambria Math" w:eastAsiaTheme="minorEastAsia" w:hAnsi="Cambria Math"/>
-          </w:rPr>
-          <m:t>4,3,1,</m:t>
-        </m:r>
-        <m:r>
-          <w:rPr>
-            <w:rFonts w:ascii="Cambria Math" w:eastAsiaTheme="minorEastAsia" w:hAnsi="Cambria Math"/>
-          </w:rPr>
-          <m:t>2</m:t>
-        </m:r>
-        <m:r>
-          <w:rPr>
-            <w:rFonts w:ascii="Cambria Math" w:eastAsiaTheme="minorEastAsia" w:hAnsi="Cambria Math"/>
-          </w:rPr>
-          <m:t>,5</m:t>
-        </m:r>
-        <m:r>
-          <w:rPr>
-            <w:rFonts w:ascii="Cambria Math" w:eastAsiaTheme="minorEastAsia" w:hAnsi="Cambria Math"/>
-          </w:rPr>
-          <m:t>)</m:t>
+          <m:t>=(4,3,1,2,5)</m:t>
         </m:r>
       </m:oMath>
       <w:r>
@@ -2207,8 +2309,6 @@
         </w:rPr>
         <w:t xml:space="preserve"> </w:t>
       </w:r>
-      <w:bookmarkStart w:id="0" w:name="_GoBack"/>
-      <w:bookmarkEnd w:id="0"/>
     </w:p>
     <w:p>
       <w:pPr>
@@ -2251,13 +2351,7 @@
             <w:rPr>
               <w:rFonts w:ascii="Cambria Math" w:eastAsiaTheme="minorEastAsia" w:hAnsi="Cambria Math"/>
             </w:rPr>
-            <m:t>=42+42+29+24+24+14=17</m:t>
-          </m:r>
-          <m:r>
-            <w:rPr>
-              <w:rFonts w:ascii="Cambria Math" w:eastAsiaTheme="minorEastAsia" w:hAnsi="Cambria Math"/>
-            </w:rPr>
-            <m:t>5</m:t>
+            <m:t>=42+42+29+24+24+14=175</m:t>
           </m:r>
         </m:oMath>
       </m:oMathPara>
@@ -3013,13 +3107,7 @@
             <w:rPr>
               <w:rFonts w:ascii="Cambria Math" w:eastAsiaTheme="minorEastAsia" w:hAnsi="Cambria Math"/>
             </w:rPr>
-            <m:t>W={68,73,55,97,83</m:t>
-          </m:r>
-          <m:r>
-            <w:rPr>
-              <w:rFonts w:ascii="Cambria Math" w:eastAsiaTheme="minorEastAsia" w:hAnsi="Cambria Math"/>
-            </w:rPr>
-            <m:t>}</m:t>
+            <m:t>W={68,73,55,97,83}</m:t>
           </m:r>
         </m:oMath>
       </m:oMathPara>
@@ -3068,19 +3156,7 @@
           <w:rPr>
             <w:rFonts w:ascii="Cambria Math" w:eastAsiaTheme="minorEastAsia" w:hAnsi="Cambria Math"/>
           </w:rPr>
-          <m:t>=(</m:t>
-        </m:r>
-        <m:r>
-          <w:rPr>
-            <w:rFonts w:ascii="Cambria Math" w:eastAsiaTheme="minorEastAsia" w:hAnsi="Cambria Math"/>
-          </w:rPr>
-          <m:t>4,3,3</m:t>
-        </m:r>
-        <m:r>
-          <w:rPr>
-            <w:rFonts w:ascii="Cambria Math" w:eastAsiaTheme="minorEastAsia" w:hAnsi="Cambria Math"/>
-          </w:rPr>
-          <m:t>)</m:t>
+          <m:t>=(4,3,3)</m:t>
         </m:r>
       </m:oMath>
       <w:r>
@@ -3125,19 +3201,7 @@
           <w:rPr>
             <w:rFonts w:ascii="Cambria Math" w:eastAsiaTheme="minorEastAsia" w:hAnsi="Cambria Math"/>
           </w:rPr>
-          <m:t>=(</m:t>
-        </m:r>
-        <m:r>
-          <w:rPr>
-            <w:rFonts w:ascii="Cambria Math" w:eastAsiaTheme="minorEastAsia" w:hAnsi="Cambria Math"/>
-          </w:rPr>
-          <m:t>4,3,1</m:t>
-        </m:r>
-        <m:r>
-          <w:rPr>
-            <w:rFonts w:ascii="Cambria Math" w:eastAsiaTheme="minorEastAsia" w:hAnsi="Cambria Math"/>
-          </w:rPr>
-          <m:t>)</m:t>
+          <m:t>=(4,3,1)</m:t>
         </m:r>
       </m:oMath>
       <w:r>
@@ -3188,25 +3252,7 @@
             <w:rPr>
               <w:rFonts w:ascii="Cambria Math" w:eastAsiaTheme="minorEastAsia" w:hAnsi="Cambria Math"/>
             </w:rPr>
-            <m:t>=42+42+</m:t>
-          </m:r>
-          <m:r>
-            <w:rPr>
-              <w:rFonts w:ascii="Cambria Math" w:eastAsiaTheme="minorEastAsia" w:hAnsi="Cambria Math"/>
-            </w:rPr>
-            <m:t>13+13+29+29</m:t>
-          </m:r>
-          <m:r>
-            <w:rPr>
-              <w:rFonts w:ascii="Cambria Math" w:eastAsiaTheme="minorEastAsia" w:hAnsi="Cambria Math"/>
-            </w:rPr>
-            <m:t>=1</m:t>
-          </m:r>
-          <m:r>
-            <w:rPr>
-              <w:rFonts w:ascii="Cambria Math" w:eastAsiaTheme="minorEastAsia" w:hAnsi="Cambria Math"/>
-            </w:rPr>
-            <m:t>68</m:t>
+            <m:t>=42+42+13+13+29+29=168</m:t>
           </m:r>
         </m:oMath>
       </m:oMathPara>
@@ -3231,8 +3277,8 @@
 </file>
 
 <file path=word/numbering.xml><?xml version="1.0" encoding="utf-8"?>
-<w:numbering xmlns:wpc="http://schemas.microsoft.com/office/word/2010/wordprocessingCanvas" xmlns:cx="http://schemas.microsoft.com/office/drawing/2014/chartex" xmlns:mc="http://schemas.openxmlformats.org/markup-compatibility/2006" xmlns:o="urn:schemas-microsoft-com:office:office" xmlns:r="http://schemas.openxmlformats.org/officeDocument/2006/relationships" xmlns:m="http://schemas.openxmlformats.org/officeDocument/2006/math" xmlns:v="urn:schemas-microsoft-com:vml" xmlns:wp14="http://schemas.microsoft.com/office/word/2010/wordprocessingDrawing" xmlns:wp="http://schemas.openxmlformats.org/drawingml/2006/wordprocessingDrawing" xmlns:w10="urn:schemas-microsoft-com:office:word" xmlns:w="http://schemas.openxmlformats.org/wordprocessingml/2006/main" xmlns:w14="http://schemas.microsoft.com/office/word/2010/wordml" xmlns:w15="http://schemas.microsoft.com/office/word/2012/wordml" xmlns:w16se="http://schemas.microsoft.com/office/word/2015/wordml/symex" xmlns:wpg="http://schemas.microsoft.com/office/word/2010/wordprocessingGroup" xmlns:wpi="http://schemas.microsoft.com/office/word/2010/wordprocessingInk" xmlns:wne="http://schemas.microsoft.com/office/word/2006/wordml" xmlns:wps="http://schemas.microsoft.com/office/word/2010/wordprocessingShape" mc:Ignorable="w14 w15 w16se wp14">
-  <w:abstractNum w:abstractNumId="0" w15:restartNumberingAfterBreak="0">
+<w:numbering xmlns:wpc="http://schemas.microsoft.com/office/word/2010/wordprocessingCanvas" xmlns:mc="http://schemas.openxmlformats.org/markup-compatibility/2006" xmlns:o="urn:schemas-microsoft-com:office:office" xmlns:r="http://schemas.openxmlformats.org/officeDocument/2006/relationships" xmlns:m="http://schemas.openxmlformats.org/officeDocument/2006/math" xmlns:v="urn:schemas-microsoft-com:vml" xmlns:wp14="http://schemas.microsoft.com/office/word/2010/wordprocessingDrawing" xmlns:wp="http://schemas.openxmlformats.org/drawingml/2006/wordprocessingDrawing" xmlns:w10="urn:schemas-microsoft-com:office:word" xmlns:w="http://schemas.openxmlformats.org/wordprocessingml/2006/main" xmlns:w14="http://schemas.microsoft.com/office/word/2010/wordml" xmlns:w15="http://schemas.microsoft.com/office/word/2012/wordml" xmlns:wpg="http://schemas.microsoft.com/office/word/2010/wordprocessingGroup" xmlns:wpi="http://schemas.microsoft.com/office/word/2010/wordprocessingInk" xmlns:wne="http://schemas.microsoft.com/office/word/2006/wordml" xmlns:wps="http://schemas.microsoft.com/office/word/2010/wordprocessingShape" mc:Ignorable="w14 w15 wp14">
+  <w:abstractNum w:abstractNumId="0">
     <w:nsid w:val="1B194EBB"/>
     <w:multiLevelType w:val="hybridMultilevel"/>
     <w:tmpl w:val="3D241A46"/>
@@ -3322,7 +3368,7 @@
       </w:pPr>
     </w:lvl>
   </w:abstractNum>
-  <w:abstractNum w:abstractNumId="1" w15:restartNumberingAfterBreak="0">
+  <w:abstractNum w:abstractNumId="1">
     <w:nsid w:val="783D2070"/>
     <w:multiLevelType w:val="multilevel"/>
     <w:tmpl w:val="09043E08"/>
@@ -3454,7 +3500,7 @@
 </file>
 
 <file path=word/styles.xml><?xml version="1.0" encoding="utf-8"?>
-<w:styles xmlns:mc="http://schemas.openxmlformats.org/markup-compatibility/2006" xmlns:r="http://schemas.openxmlformats.org/officeDocument/2006/relationships" xmlns:w="http://schemas.openxmlformats.org/wordprocessingml/2006/main" xmlns:w14="http://schemas.microsoft.com/office/word/2010/wordml" xmlns:w15="http://schemas.microsoft.com/office/word/2012/wordml" xmlns:w16se="http://schemas.microsoft.com/office/word/2015/wordml/symex" mc:Ignorable="w14 w15 w16se">
+<w:styles xmlns:mc="http://schemas.openxmlformats.org/markup-compatibility/2006" xmlns:r="http://schemas.openxmlformats.org/officeDocument/2006/relationships" xmlns:w="http://schemas.openxmlformats.org/wordprocessingml/2006/main" xmlns:w14="http://schemas.microsoft.com/office/word/2010/wordml" xmlns:w15="http://schemas.microsoft.com/office/word/2012/wordml" mc:Ignorable="w14 w15">
   <w:docDefaults>
     <w:rPrDefault>
       <w:rPr>

</xml_diff>

<commit_message>
a little bit of difficulty
</commit_message>
<xml_diff>
--- a/docs/Formalnaya_postanovka_zadachi.docx
+++ b/docs/Formalnaya_postanovka_zadachi.docx
@@ -910,6 +910,7 @@
         </w:rPr>
         <w:t xml:space="preserve"> – это характеристика сотрудника на </w:t>
       </w:r>
+      <w:proofErr w:type="spellStart"/>
       <w:r>
         <w:rPr>
           <w:rFonts w:eastAsiaTheme="minorEastAsia"/>
@@ -917,6 +918,7 @@
         </w:rPr>
         <w:t>i</w:t>
       </w:r>
+      <w:proofErr w:type="spellEnd"/>
       <w:r>
         <w:rPr>
           <w:rFonts w:eastAsiaTheme="minorEastAsia"/>
@@ -956,6 +958,7 @@
         </w:rPr>
         <w:t xml:space="preserve"> назначенный </w:t>
       </w:r>
+      <w:proofErr w:type="spellStart"/>
       <w:r>
         <w:rPr>
           <w:rFonts w:eastAsiaTheme="minorEastAsia"/>
@@ -963,6 +966,7 @@
         </w:rPr>
         <w:t>i</w:t>
       </w:r>
+      <w:proofErr w:type="spellEnd"/>
       <w:r>
         <w:rPr>
           <w:rFonts w:eastAsiaTheme="minorEastAsia"/>
@@ -1178,14 +1182,7 @@
             <w:rFonts w:ascii="Cambria Math" w:eastAsiaTheme="minorEastAsia" w:hAnsi="Cambria Math"/>
             <w:lang w:val="en-US"/>
           </w:rPr>
-          <m:t>W</m:t>
-        </m:r>
-        <m:r>
-          <w:rPr>
-            <w:rFonts w:ascii="Cambria Math" w:eastAsiaTheme="minorEastAsia" w:hAnsi="Cambria Math"/>
-            <w:lang w:val="en-US"/>
-          </w:rPr>
-          <m:t>, ∀i ∈{1, .. , k}</m:t>
+          <m:t>W, ∀i ∈{1, .. , k}</m:t>
         </m:r>
       </m:oMath>
       <w:r>
@@ -1518,6 +1515,276 @@
     <w:p>
       <w:pPr>
         <w:pStyle w:val="a3"/>
+        <w:ind w:left="1080"/>
+        <w:rPr>
+          <w:rFonts w:eastAsiaTheme="minorEastAsia"/>
+        </w:rPr>
+      </w:pPr>
+      <w:r>
+        <w:rPr>
+          <w:rFonts w:eastAsiaTheme="minorEastAsia"/>
+        </w:rPr>
+        <w:t>//</w:t>
+      </w:r>
+      <w:r>
+        <w:rPr>
+          <w:rFonts w:eastAsiaTheme="minorEastAsia"/>
+          <w:lang w:val="en-US"/>
+        </w:rPr>
+        <w:t>TODO</w:t>
+      </w:r>
+      <w:r>
+        <w:rPr>
+          <w:rFonts w:eastAsiaTheme="minorEastAsia"/>
+        </w:rPr>
+        <w:t xml:space="preserve"> </w:t>
+      </w:r>
+      <w:proofErr w:type="gramStart"/>
+      <w:r>
+        <w:rPr>
+          <w:rFonts w:eastAsiaTheme="minorEastAsia"/>
+        </w:rPr>
+        <w:t>Можно</w:t>
+      </w:r>
+      <w:proofErr w:type="gramEnd"/>
+      <w:r>
+        <w:rPr>
+          <w:rFonts w:eastAsiaTheme="minorEastAsia"/>
+        </w:rPr>
+        <w:t xml:space="preserve"> </w:t>
+      </w:r>
+      <w:r>
+        <w:rPr>
+          <w:rFonts w:eastAsiaTheme="minorEastAsia"/>
+        </w:rPr>
+        <w:t xml:space="preserve">попробовать </w:t>
+      </w:r>
+      <w:r>
+        <w:rPr>
+          <w:rFonts w:eastAsiaTheme="minorEastAsia"/>
+        </w:rPr>
+        <w:t xml:space="preserve">показать, что задача о ранце </w:t>
+      </w:r>
+      <w:proofErr w:type="spellStart"/>
+      <w:r>
+        <w:rPr>
+          <w:rFonts w:eastAsiaTheme="minorEastAsia"/>
+        </w:rPr>
+        <w:t>полиномиально</w:t>
+      </w:r>
+      <w:proofErr w:type="spellEnd"/>
+      <w:r>
+        <w:rPr>
+          <w:rFonts w:eastAsiaTheme="minorEastAsia"/>
+        </w:rPr>
+        <w:t xml:space="preserve"> сводится к нашей задаче, следовательно, задача является </w:t>
+      </w:r>
+      <w:r>
+        <w:rPr>
+          <w:rFonts w:eastAsiaTheme="minorEastAsia"/>
+          <w:lang w:val="en-US"/>
+        </w:rPr>
+        <w:t>NP</w:t>
+      </w:r>
+      <w:r>
+        <w:rPr>
+          <w:rFonts w:eastAsiaTheme="minorEastAsia"/>
+        </w:rPr>
+        <w:t>-полной.</w:t>
+      </w:r>
+    </w:p>
+    <w:p>
+      <w:pPr>
+        <w:pStyle w:val="a3"/>
+        <w:ind w:left="1080"/>
+        <w:rPr>
+          <w:rFonts w:eastAsiaTheme="minorEastAsia"/>
+        </w:rPr>
+      </w:pPr>
+      <w:r>
+        <w:rPr>
+          <w:rFonts w:eastAsiaTheme="minorEastAsia"/>
+        </w:rPr>
+        <w:t xml:space="preserve">Возьмём произвольное подмножество множества весов мощности </w:t>
+      </w:r>
+      <w:r>
+        <w:rPr>
+          <w:rFonts w:eastAsiaTheme="minorEastAsia"/>
+          <w:lang w:val="en-US"/>
+        </w:rPr>
+        <w:t>n</w:t>
+      </w:r>
+      <w:r>
+        <w:rPr>
+          <w:rFonts w:eastAsiaTheme="minorEastAsia"/>
+        </w:rPr>
+        <w:t xml:space="preserve">. Любая перестановка элементов этого множества является допустимым решением. Количество перестановок </w:t>
+      </w:r>
+      <w:r>
+        <w:rPr>
+          <w:rFonts w:eastAsiaTheme="minorEastAsia"/>
+          <w:lang w:val="en-US"/>
+        </w:rPr>
+        <w:t>n</w:t>
+      </w:r>
+      <w:r>
+        <w:rPr>
+          <w:rFonts w:eastAsiaTheme="minorEastAsia"/>
+        </w:rPr>
+        <w:t xml:space="preserve">! </w:t>
+      </w:r>
+      <w:r>
+        <w:rPr>
+          <w:rFonts w:eastAsiaTheme="minorEastAsia"/>
+        </w:rPr>
+        <w:t xml:space="preserve">Так как произвольное подмножество выбирается </w:t>
+      </w:r>
+      <w:r>
+        <w:rPr>
+          <w:rFonts w:eastAsiaTheme="minorEastAsia"/>
+          <w:lang w:val="en-US"/>
+        </w:rPr>
+        <w:t>C</w:t>
+      </w:r>
+      <w:r>
+        <w:rPr>
+          <w:rFonts w:eastAsiaTheme="minorEastAsia"/>
+        </w:rPr>
+        <w:t xml:space="preserve"> </w:t>
+      </w:r>
+      <w:r>
+        <w:rPr>
+          <w:rFonts w:eastAsiaTheme="minorEastAsia"/>
+        </w:rPr>
+        <w:t xml:space="preserve">из </w:t>
+      </w:r>
+      <w:r>
+        <w:rPr>
+          <w:rFonts w:eastAsiaTheme="minorEastAsia"/>
+          <w:lang w:val="en-US"/>
+        </w:rPr>
+        <w:t>k</w:t>
+      </w:r>
+      <w:r>
+        <w:rPr>
+          <w:rFonts w:eastAsiaTheme="minorEastAsia"/>
+        </w:rPr>
+        <w:t xml:space="preserve"> </w:t>
+      </w:r>
+      <w:r>
+        <w:rPr>
+          <w:rFonts w:eastAsiaTheme="minorEastAsia"/>
+        </w:rPr>
+        <w:t xml:space="preserve">по </w:t>
+      </w:r>
+      <w:r>
+        <w:rPr>
+          <w:rFonts w:eastAsiaTheme="minorEastAsia"/>
+          <w:lang w:val="en-US"/>
+        </w:rPr>
+        <w:t>n</w:t>
+      </w:r>
+      <w:r>
+        <w:rPr>
+          <w:rFonts w:eastAsiaTheme="minorEastAsia"/>
+        </w:rPr>
+        <w:t xml:space="preserve"> </w:t>
+      </w:r>
+      <w:r>
+        <w:rPr>
+          <w:rFonts w:eastAsiaTheme="minorEastAsia"/>
+        </w:rPr>
+        <w:t>способами, то количество допустимых решений – (</w:t>
+      </w:r>
+      <w:r>
+        <w:rPr>
+          <w:rFonts w:eastAsiaTheme="minorEastAsia"/>
+          <w:lang w:val="en-US"/>
+        </w:rPr>
+        <w:t>C</w:t>
+      </w:r>
+      <w:r>
+        <w:rPr>
+          <w:rFonts w:eastAsiaTheme="minorEastAsia"/>
+        </w:rPr>
+        <w:t xml:space="preserve"> </w:t>
+      </w:r>
+      <w:r>
+        <w:rPr>
+          <w:rFonts w:eastAsiaTheme="minorEastAsia"/>
+        </w:rPr>
+        <w:t xml:space="preserve">из </w:t>
+      </w:r>
+      <w:r>
+        <w:rPr>
+          <w:rFonts w:eastAsiaTheme="minorEastAsia"/>
+          <w:lang w:val="en-US"/>
+        </w:rPr>
+        <w:t>k</w:t>
+      </w:r>
+      <w:r>
+        <w:rPr>
+          <w:rFonts w:eastAsiaTheme="minorEastAsia"/>
+        </w:rPr>
+        <w:t xml:space="preserve"> </w:t>
+      </w:r>
+      <w:r>
+        <w:rPr>
+          <w:rFonts w:eastAsiaTheme="minorEastAsia"/>
+        </w:rPr>
+        <w:t xml:space="preserve">по </w:t>
+      </w:r>
+      <w:proofErr w:type="gramStart"/>
+      <w:r>
+        <w:rPr>
+          <w:rFonts w:eastAsiaTheme="minorEastAsia"/>
+          <w:lang w:val="en-US"/>
+        </w:rPr>
+        <w:t>n</w:t>
+      </w:r>
+      <w:r>
+        <w:rPr>
+          <w:rFonts w:eastAsiaTheme="minorEastAsia"/>
+        </w:rPr>
+        <w:t>)*</w:t>
+      </w:r>
+      <w:proofErr w:type="gramEnd"/>
+      <w:r>
+        <w:rPr>
+          <w:rFonts w:eastAsiaTheme="minorEastAsia"/>
+          <w:lang w:val="en-US"/>
+        </w:rPr>
+        <w:t>n</w:t>
+      </w:r>
+      <w:r>
+        <w:rPr>
+          <w:rFonts w:eastAsiaTheme="minorEastAsia"/>
+        </w:rPr>
+        <w:t>!</w:t>
+      </w:r>
+    </w:p>
+    <w:p>
+      <w:pPr>
+        <w:pStyle w:val="a3"/>
+        <w:ind w:left="1080"/>
+        <w:rPr>
+          <w:rFonts w:eastAsiaTheme="minorEastAsia"/>
+        </w:rPr>
+      </w:pPr>
+    </w:p>
+    <w:p>
+      <w:pPr>
+        <w:pStyle w:val="a3"/>
+        <w:ind w:left="1080"/>
+        <w:rPr>
+          <w:rFonts w:eastAsiaTheme="minorEastAsia"/>
+          <w:i/>
+        </w:rPr>
+      </w:pPr>
+    </w:p>
+    <w:p>
+      <w:pPr>
+        <w:pStyle w:val="a3"/>
         <w:numPr>
           <w:ilvl w:val="1"/>
           <w:numId w:val="1"/>
@@ -1533,6 +1800,8 @@
         </w:rPr>
         <w:t>Индивидуальные постановки задач</w:t>
       </w:r>
+      <w:bookmarkStart w:id="0" w:name="_GoBack"/>
+      <w:bookmarkEnd w:id="0"/>
     </w:p>
     <w:p>
       <w:pPr>
@@ -2395,13 +2664,7 @@
           <w:rPr>
             <w:rFonts w:ascii="Cambria Math" w:eastAsiaTheme="minorEastAsia" w:hAnsi="Cambria Math"/>
           </w:rPr>
-          <m:t>=(97,55,68,55,73</m:t>
-        </m:r>
-        <m:r>
-          <w:rPr>
-            <w:rFonts w:ascii="Cambria Math" w:eastAsiaTheme="minorEastAsia" w:hAnsi="Cambria Math"/>
-          </w:rPr>
-          <m:t>)</m:t>
+          <m:t>=(97,55,68,55,73)</m:t>
         </m:r>
       </m:oMath>
       <w:r>
@@ -2446,13 +2709,7 @@
           <w:rPr>
             <w:rFonts w:ascii="Cambria Math" w:eastAsiaTheme="minorEastAsia" w:hAnsi="Cambria Math"/>
           </w:rPr>
-          <m:t>=(97,55,68,73,83</m:t>
-        </m:r>
-        <m:r>
-          <w:rPr>
-            <w:rFonts w:ascii="Cambria Math" w:eastAsiaTheme="minorEastAsia" w:hAnsi="Cambria Math"/>
-          </w:rPr>
-          <m:t>)</m:t>
+          <m:t>=(97,55,68,73,83)</m:t>
         </m:r>
       </m:oMath>
       <w:r>
@@ -3308,13 +3565,7 @@
           <w:rPr>
             <w:rFonts w:ascii="Cambria Math" w:eastAsiaTheme="minorEastAsia" w:hAnsi="Cambria Math"/>
           </w:rPr>
-          <m:t>=(97,55,55</m:t>
-        </m:r>
-        <m:r>
-          <w:rPr>
-            <w:rFonts w:ascii="Cambria Math" w:eastAsiaTheme="minorEastAsia" w:hAnsi="Cambria Math"/>
-          </w:rPr>
-          <m:t>)</m:t>
+          <m:t>=(97,55,55)</m:t>
         </m:r>
       </m:oMath>
       <w:r>
@@ -3323,8 +3574,6 @@
         </w:rPr>
         <w:t xml:space="preserve"> </w:t>
       </w:r>
-      <w:bookmarkStart w:id="0" w:name="_GoBack"/>
-      <w:bookmarkEnd w:id="0"/>
     </w:p>
     <w:p>
       <w:pPr>
@@ -3361,13 +3610,7 @@
           <w:rPr>
             <w:rFonts w:ascii="Cambria Math" w:eastAsiaTheme="minorEastAsia" w:hAnsi="Cambria Math"/>
           </w:rPr>
-          <m:t>=(97,55,68</m:t>
-        </m:r>
-        <m:r>
-          <w:rPr>
-            <w:rFonts w:ascii="Cambria Math" w:eastAsiaTheme="minorEastAsia" w:hAnsi="Cambria Math"/>
-          </w:rPr>
-          <m:t>)</m:t>
+          <m:t>=(97,55,68)</m:t>
         </m:r>
       </m:oMath>
       <w:r>

</xml_diff>

<commit_message>
methods lower_bound and upper_bound - done
</commit_message>
<xml_diff>
--- a/docs/Formalnaya_postanovka_zadachi.docx
+++ b/docs/Formalnaya_postanovka_zadachi.docx
@@ -727,25 +727,7 @@
           <w:color w:val="000000"/>
           <w:shd w:val="clear" w:color="auto" w:fill="FFFFFF"/>
         </w:rPr>
-        <w:t>- численная характеристика навыков i-</w:t>
-      </w:r>
-      <w:proofErr w:type="spellStart"/>
-      <w:r>
-        <w:rPr>
-          <w:rFonts w:cs="Arial"/>
-          <w:color w:val="000000"/>
-          <w:shd w:val="clear" w:color="auto" w:fill="FFFFFF"/>
-        </w:rPr>
-        <w:t>го</w:t>
-      </w:r>
-      <w:proofErr w:type="spellEnd"/>
-      <w:r>
-        <w:rPr>
-          <w:rFonts w:cs="Arial"/>
-          <w:color w:val="000000"/>
-          <w:shd w:val="clear" w:color="auto" w:fill="FFFFFF"/>
-        </w:rPr>
-        <w:t xml:space="preserve"> </w:t>
+        <w:t xml:space="preserve">- численная характеристика навыков i-го </w:t>
       </w:r>
       <w:r>
         <w:rPr>
@@ -919,7 +901,6 @@
         </w:rPr>
         <w:t xml:space="preserve"> – это характеристика сотрудника на </w:t>
       </w:r>
-      <w:proofErr w:type="spellStart"/>
       <w:r>
         <w:rPr>
           <w:rFonts w:eastAsiaTheme="minorEastAsia"/>
@@ -927,7 +908,6 @@
         </w:rPr>
         <w:t>i</w:t>
       </w:r>
-      <w:proofErr w:type="spellEnd"/>
       <w:r>
         <w:rPr>
           <w:rFonts w:eastAsiaTheme="minorEastAsia"/>
@@ -1479,21 +1459,7 @@
         <w:rPr>
           <w:rFonts w:eastAsiaTheme="minorEastAsia"/>
         </w:rPr>
-        <w:t xml:space="preserve">показать, что задача о ранце </w:t>
-      </w:r>
-      <w:proofErr w:type="spellStart"/>
-      <w:r>
-        <w:rPr>
-          <w:rFonts w:eastAsiaTheme="minorEastAsia"/>
-        </w:rPr>
-        <w:t>полиномиально</w:t>
-      </w:r>
-      <w:proofErr w:type="spellEnd"/>
-      <w:r>
-        <w:rPr>
-          <w:rFonts w:eastAsiaTheme="minorEastAsia"/>
-        </w:rPr>
-        <w:t xml:space="preserve"> сводится к нашей задаче, следовательно, задача является </w:t>
+        <w:t xml:space="preserve">показать, что задача о ранце полиномиально сводится к нашей задаче, следовательно, задача является </w:t>
       </w:r>
       <w:r>
         <w:rPr>
@@ -1650,7 +1616,6 @@
         </w:rPr>
         <w:t xml:space="preserve">по </w:t>
       </w:r>
-      <w:proofErr w:type="gramStart"/>
       <w:r>
         <w:rPr>
           <w:rFonts w:eastAsiaTheme="minorEastAsia"/>
@@ -1664,7 +1629,6 @@
         </w:rPr>
         <w:t>)*</w:t>
       </w:r>
-      <w:proofErr w:type="gramEnd"/>
       <w:r>
         <w:rPr>
           <w:rFonts w:eastAsiaTheme="minorEastAsia"/>
@@ -3675,6 +3639,22 @@
         </w:rPr>
         <w:t>а также Мет – 3 Прилуцкого М.Х.</w:t>
       </w:r>
+    </w:p>
+    <w:p>
+      <w:pPr>
+        <w:pStyle w:val="a3"/>
+        <w:rPr>
+          <w:rFonts w:eastAsiaTheme="minorEastAsia"/>
+        </w:rPr>
+      </w:pPr>
+      <w:r>
+        <w:rPr>
+          <w:rFonts w:eastAsiaTheme="minorEastAsia"/>
+        </w:rPr>
+        <w:t>Алгоритм с отсечением некоторых ветвей</w:t>
+      </w:r>
+      <w:bookmarkStart w:id="0" w:name="_GoBack"/>
+      <w:bookmarkEnd w:id="0"/>
     </w:p>
     <w:p>
       <w:pPr>
@@ -4525,8 +4505,6 @@
         </w:rPr>
         <w:t>своём графе</w:t>
       </w:r>
-      <w:bookmarkStart w:id="0" w:name="_GoBack"/>
-      <w:bookmarkEnd w:id="0"/>
     </w:p>
     <w:p>
       <w:pPr>
@@ -5509,7 +5487,7 @@
 </file>
 
 <file path=customXml/itemProps1.xml><?xml version="1.0" encoding="utf-8"?>
-<ds:datastoreItem xmlns:ds="http://schemas.openxmlformats.org/officeDocument/2006/customXml" ds:itemID="{5F024EF6-7F6E-4576-8FF7-172890321089}">
+<ds:datastoreItem xmlns:ds="http://schemas.openxmlformats.org/officeDocument/2006/customXml" ds:itemID="{E22A53B4-1C53-4375-AF56-8100BD0FA9C0}">
   <ds:schemaRefs>
     <ds:schemaRef ds:uri="http://schemas.openxmlformats.org/officeDocument/2006/bibliography"/>
   </ds:schemaRefs>

</xml_diff>

<commit_message>
fix upper_bound in docs
</commit_message>
<xml_diff>
--- a/docs/Formalnaya_postanovka_zadachi.docx
+++ b/docs/Formalnaya_postanovka_zadachi.docx
@@ -1218,7 +1218,29 @@
           <w:szCs w:val="24"/>
           <w:shd w:val="clear" w:color="auto" w:fill="FFFFFF"/>
         </w:rPr>
-        <w:t xml:space="preserve">- численная характеристика навыков i-го </w:t>
+        <w:t>- численная характеристика навыков i-</w:t>
+      </w:r>
+      <w:proofErr w:type="spellStart"/>
+      <w:r>
+        <w:rPr>
+          <w:rFonts w:ascii="Times New Roman" w:hAnsi="Times New Roman" w:cs="Times New Roman"/>
+          <w:color w:val="000000"/>
+          <w:sz w:val="24"/>
+          <w:szCs w:val="24"/>
+          <w:shd w:val="clear" w:color="auto" w:fill="FFFFFF"/>
+        </w:rPr>
+        <w:t>го</w:t>
+      </w:r>
+      <w:proofErr w:type="spellEnd"/>
+      <w:r>
+        <w:rPr>
+          <w:rFonts w:ascii="Times New Roman" w:hAnsi="Times New Roman" w:cs="Times New Roman"/>
+          <w:color w:val="000000"/>
+          <w:sz w:val="24"/>
+          <w:szCs w:val="24"/>
+          <w:shd w:val="clear" w:color="auto" w:fill="FFFFFF"/>
+        </w:rPr>
+        <w:t xml:space="preserve"> </w:t>
       </w:r>
       <w:r>
         <w:rPr>
@@ -1454,6 +1476,7 @@
         </w:rPr>
         <w:t xml:space="preserve"> – это характеристика сотрудника на </w:t>
       </w:r>
+      <w:proofErr w:type="spellStart"/>
       <w:r>
         <w:rPr>
           <w:rFonts w:ascii="Times New Roman" w:eastAsiaTheme="minorEastAsia" w:hAnsi="Times New Roman" w:cs="Times New Roman"/>
@@ -1463,6 +1486,7 @@
         </w:rPr>
         <w:t>i</w:t>
       </w:r>
+      <w:proofErr w:type="spellEnd"/>
       <w:r>
         <w:rPr>
           <w:rFonts w:ascii="Times New Roman" w:eastAsiaTheme="minorEastAsia" w:hAnsi="Times New Roman" w:cs="Times New Roman"/>
@@ -1946,42 +1970,18 @@
                           <w:sz w:val="24"/>
                           <w:szCs w:val="24"/>
                         </w:rPr>
-                        <m:t>w</m:t>
+                        <m:t>x</m:t>
                       </m:r>
                     </m:e>
                     <m:sub>
-                      <m:sSub>
-                        <m:sSubPr>
-                          <m:ctrlPr>
-                            <w:rPr>
-                              <w:rFonts w:ascii="Cambria Math" w:eastAsiaTheme="minorEastAsia" w:hAnsi="Cambria Math" w:cs="Times New Roman"/>
-                              <w:i/>
-                              <w:sz w:val="24"/>
-                              <w:szCs w:val="24"/>
-                            </w:rPr>
-                          </m:ctrlPr>
-                        </m:sSubPr>
-                        <m:e>
-                          <m:r>
-                            <w:rPr>
-                              <w:rFonts w:ascii="Cambria Math" w:eastAsiaTheme="minorEastAsia" w:hAnsi="Cambria Math" w:cs="Times New Roman"/>
-                              <w:sz w:val="24"/>
-                              <w:szCs w:val="24"/>
-                            </w:rPr>
-                            <m:t>x</m:t>
-                          </m:r>
-                        </m:e>
-                        <m:sub>
-                          <m:r>
-                            <w:rPr>
-                              <w:rFonts w:ascii="Cambria Math" w:eastAsiaTheme="minorEastAsia" w:hAnsi="Cambria Math" w:cs="Times New Roman"/>
-                              <w:sz w:val="24"/>
-                              <w:szCs w:val="24"/>
-                            </w:rPr>
-                            <m:t>i</m:t>
-                          </m:r>
-                        </m:sub>
-                      </m:sSub>
+                      <m:r>
+                        <w:rPr>
+                          <w:rFonts w:ascii="Cambria Math" w:eastAsiaTheme="minorEastAsia" w:hAnsi="Cambria Math" w:cs="Times New Roman"/>
+                          <w:sz w:val="24"/>
+                          <w:szCs w:val="24"/>
+                        </w:rPr>
+                        <m:t>i</m:t>
+                      </m:r>
                     </m:sub>
                   </m:sSub>
                   <m:r>
@@ -1990,7 +1990,7 @@
                       <w:sz w:val="24"/>
                       <w:szCs w:val="24"/>
                     </w:rPr>
-                    <m:t>-</m:t>
+                    <m:t xml:space="preserve">- </m:t>
                   </m:r>
                   <m:sSub>
                     <m:sSubPr>
@@ -2010,42 +2010,18 @@
                           <w:sz w:val="24"/>
                           <w:szCs w:val="24"/>
                         </w:rPr>
-                        <m:t>w</m:t>
+                        <m:t>x</m:t>
                       </m:r>
                     </m:e>
                     <m:sub>
-                      <m:sSub>
-                        <m:sSubPr>
-                          <m:ctrlPr>
-                            <w:rPr>
-                              <w:rFonts w:ascii="Cambria Math" w:eastAsiaTheme="minorEastAsia" w:hAnsi="Cambria Math" w:cs="Times New Roman"/>
-                              <w:i/>
-                              <w:sz w:val="24"/>
-                              <w:szCs w:val="24"/>
-                            </w:rPr>
-                          </m:ctrlPr>
-                        </m:sSubPr>
-                        <m:e>
-                          <m:r>
-                            <w:rPr>
-                              <w:rFonts w:ascii="Cambria Math" w:eastAsiaTheme="minorEastAsia" w:hAnsi="Cambria Math" w:cs="Times New Roman"/>
-                              <w:sz w:val="24"/>
-                              <w:szCs w:val="24"/>
-                            </w:rPr>
-                            <m:t>x</m:t>
-                          </m:r>
-                        </m:e>
-                        <m:sub>
-                          <m:r>
-                            <w:rPr>
-                              <w:rFonts w:ascii="Cambria Math" w:eastAsiaTheme="minorEastAsia" w:hAnsi="Cambria Math" w:cs="Times New Roman"/>
-                              <w:sz w:val="24"/>
-                              <w:szCs w:val="24"/>
-                            </w:rPr>
-                            <m:t>j</m:t>
-                          </m:r>
-                        </m:sub>
-                      </m:sSub>
+                      <m:r>
+                        <w:rPr>
+                          <w:rFonts w:ascii="Cambria Math" w:eastAsiaTheme="minorEastAsia" w:hAnsi="Cambria Math" w:cs="Times New Roman"/>
+                          <w:sz w:val="24"/>
+                          <w:szCs w:val="24"/>
+                        </w:rPr>
+                        <m:t>j</m:t>
+                      </m:r>
                     </m:sub>
                   </m:sSub>
                 </m:e>
@@ -2154,7 +2130,23 @@
           <w:sz w:val="24"/>
           <w:szCs w:val="24"/>
         </w:rPr>
-        <w:t xml:space="preserve"> характеристик(</w:t>
+        <w:t xml:space="preserve"> характеристик</w:t>
+      </w:r>
+      <w:r>
+        <w:rPr>
+          <w:rFonts w:ascii="Times New Roman" w:eastAsiaTheme="minorEastAsia" w:hAnsi="Times New Roman" w:cs="Times New Roman"/>
+          <w:sz w:val="24"/>
+          <w:szCs w:val="24"/>
+        </w:rPr>
+        <w:t xml:space="preserve"> </w:t>
+      </w:r>
+      <w:r>
+        <w:rPr>
+          <w:rFonts w:ascii="Times New Roman" w:eastAsiaTheme="minorEastAsia" w:hAnsi="Times New Roman" w:cs="Times New Roman"/>
+          <w:sz w:val="24"/>
+          <w:szCs w:val="24"/>
+        </w:rPr>
+        <w:t>(</w:t>
       </w:r>
       <m:oMath>
         <m:sSubSup>
@@ -2398,7 +2390,25 @@
           <w:sz w:val="24"/>
           <w:szCs w:val="24"/>
         </w:rPr>
-        <w:t xml:space="preserve">показать, что задача о ранце полиномиально сводится к нашей задаче, следовательно, задача является </w:t>
+        <w:t xml:space="preserve">показать, что задача о ранце </w:t>
+      </w:r>
+      <w:proofErr w:type="spellStart"/>
+      <w:r>
+        <w:rPr>
+          <w:rFonts w:ascii="Times New Roman" w:eastAsiaTheme="minorEastAsia" w:hAnsi="Times New Roman" w:cs="Times New Roman"/>
+          <w:sz w:val="24"/>
+          <w:szCs w:val="24"/>
+        </w:rPr>
+        <w:t>полиномиально</w:t>
+      </w:r>
+      <w:proofErr w:type="spellEnd"/>
+      <w:r>
+        <w:rPr>
+          <w:rFonts w:ascii="Times New Roman" w:eastAsiaTheme="minorEastAsia" w:hAnsi="Times New Roman" w:cs="Times New Roman"/>
+          <w:sz w:val="24"/>
+          <w:szCs w:val="24"/>
+        </w:rPr>
+        <w:t xml:space="preserve"> сводится к нашей задаче, следовательно, задача является </w:t>
       </w:r>
       <w:r>
         <w:rPr>
@@ -4889,10 +4899,9 @@
           <w:lang w:eastAsia="ru-RU"/>
         </w:rPr>
         <w:lastRenderedPageBreak/>
-        <w:t>таких, которые заведомо не могут содержать решения “лучшего”, чем решения, оставшиеся в неот</w:t>
-      </w:r>
-      <w:bookmarkStart w:id="0" w:name="_GoBack"/>
-      <w:bookmarkEnd w:id="0"/>
+        <w:t xml:space="preserve">таких, которые заведомо не могут содержать решения “лучшего”, чем решения, оставшиеся в </w:t>
+      </w:r>
+      <w:proofErr w:type="spellStart"/>
       <w:r>
         <w:rPr>
           <w:rFonts w:ascii="Times New Roman" w:eastAsia="Times New Roman" w:hAnsi="Times New Roman" w:cs="Times New Roman"/>
@@ -4901,7 +4910,18 @@
           <w:szCs w:val="24"/>
           <w:lang w:eastAsia="ru-RU"/>
         </w:rPr>
-        <w:t>брошенном множестве.</w:t>
+        <w:t>неотброшенном</w:t>
+      </w:r>
+      <w:proofErr w:type="spellEnd"/>
+      <w:r>
+        <w:rPr>
+          <w:rFonts w:ascii="Times New Roman" w:eastAsia="Times New Roman" w:hAnsi="Times New Roman" w:cs="Times New Roman"/>
+          <w:color w:val="000000"/>
+          <w:sz w:val="24"/>
+          <w:szCs w:val="24"/>
+          <w:lang w:eastAsia="ru-RU"/>
+        </w:rPr>
+        <w:t xml:space="preserve"> множестве.</w:t>
       </w:r>
       <w:r>
         <w:rPr>
@@ -4990,6 +5010,7 @@
         </w:rPr>
         <w:t xml:space="preserve"> оптимального решения. В данном случае мы используем ветвление по численным характеристикам навыков сотрудников. Таким образом на </w:t>
       </w:r>
+      <w:proofErr w:type="spellStart"/>
       <w:r>
         <w:rPr>
           <w:rFonts w:ascii="Times New Roman" w:eastAsiaTheme="minorEastAsia" w:hAnsi="Times New Roman" w:cs="Times New Roman"/>
@@ -4999,6 +5020,7 @@
         </w:rPr>
         <w:t>i</w:t>
       </w:r>
+      <w:proofErr w:type="spellEnd"/>
       <w:r>
         <w:rPr>
           <w:rFonts w:ascii="Times New Roman" w:eastAsiaTheme="minorEastAsia" w:hAnsi="Times New Roman" w:cs="Times New Roman"/>
@@ -5023,6 +5045,7 @@
         </w:rPr>
         <w:t xml:space="preserve">мещаться на </w:t>
       </w:r>
+      <w:proofErr w:type="spellStart"/>
       <w:r>
         <w:rPr>
           <w:rFonts w:ascii="Times New Roman" w:eastAsiaTheme="minorEastAsia" w:hAnsi="Times New Roman" w:cs="Times New Roman"/>
@@ -5032,6 +5055,7 @@
         </w:rPr>
         <w:t>i</w:t>
       </w:r>
+      <w:proofErr w:type="spellEnd"/>
       <w:r>
         <w:rPr>
           <w:rFonts w:ascii="Times New Roman" w:eastAsiaTheme="minorEastAsia" w:hAnsi="Times New Roman" w:cs="Times New Roman"/>
@@ -6513,78 +6537,361 @@
         <w:jc w:val="both"/>
         <w:rPr>
           <w:color w:val="000000"/>
-        </w:rPr>
-      </w:pPr>
-      <w:r>
-        <w:rPr>
-          <w:color w:val="000000"/>
-        </w:rPr>
-        <w:t>//</w:t>
-      </w:r>
-      <w:r>
-        <w:rPr>
-          <w:color w:val="000000"/>
           <w:lang w:val="en-US"/>
         </w:rPr>
-        <w:t>TODO</w:t>
-      </w:r>
-      <w:r>
-        <w:rPr>
-          <w:color w:val="000000"/>
-        </w:rPr>
-        <w:t xml:space="preserve">… </w:t>
-      </w:r>
-      <w:r>
-        <w:rPr>
-          <w:color w:val="000000"/>
-        </w:rPr>
-        <w:t xml:space="preserve">Пусть </w:t>
-      </w:r>
+      </w:pPr>
       <w:r>
         <w:rPr>
           <w:color w:val="000000"/>
           <w:lang w:val="en-US"/>
         </w:rPr>
-        <w:t>Q</w:t>
-      </w:r>
-      <w:r>
-        <w:rPr>
-          <w:color w:val="000000"/>
-        </w:rPr>
-        <w:t xml:space="preserve"> – множество таких рёбер, что инцидентным ему вершинам назначены характеристики. </w:t>
-      </w:r>
-      <m:oMath>
-        <m:r>
-          <w:rPr>
-            <w:rFonts w:ascii="Cambria Math" w:hAnsi="Cambria Math"/>
-            <w:color w:val="000000"/>
-            <w:lang w:val="en-US"/>
-          </w:rPr>
-          <m:t>Q</m:t>
-        </m:r>
-        <m:r>
-          <w:rPr>
-            <w:rFonts w:ascii="Cambria Math" w:hAnsi="Cambria Math"/>
-            <w:color w:val="000000"/>
-          </w:rPr>
-          <m:t>⊆</m:t>
-        </m:r>
-        <m:r>
-          <w:rPr>
-            <w:rFonts w:ascii="Cambria Math" w:hAnsi="Cambria Math"/>
-            <w:color w:val="000000"/>
-            <w:lang w:val="en-US"/>
-          </w:rPr>
-          <m:t>A</m:t>
-        </m:r>
-      </m:oMath>
-      <w:r>
-        <w:rPr>
-          <w:rFonts w:eastAsiaTheme="minorEastAsia"/>
+        <w:t xml:space="preserve">Q – </w:t>
+      </w:r>
+      <w:r>
+        <w:rPr>
+          <w:color w:val="000000"/>
+        </w:rPr>
+        <w:t>Множество</w:t>
+      </w:r>
+      <w:r>
+        <w:rPr>
           <w:color w:val="000000"/>
         </w:rPr>
         <w:t xml:space="preserve"> </w:t>
       </w:r>
+      <w:r>
+        <w:rPr>
+          <w:color w:val="000000"/>
+          <w:lang w:val="en-US"/>
+        </w:rPr>
+        <w:t>“</w:t>
+      </w:r>
+      <w:r>
+        <w:rPr>
+          <w:color w:val="000000"/>
+        </w:rPr>
+        <w:t>назначенных вершин</w:t>
+      </w:r>
+      <w:r>
+        <w:rPr>
+          <w:color w:val="000000"/>
+          <w:lang w:val="en-US"/>
+        </w:rPr>
+        <w:t>”</w:t>
+      </w:r>
+    </w:p>
+    <w:p>
+      <w:pPr>
+        <w:pStyle w:val="a4"/>
+        <w:spacing w:before="0" w:beforeAutospacing="0" w:after="0" w:afterAutospacing="0" w:line="276" w:lineRule="auto"/>
+        <w:ind w:left="993"/>
+        <w:jc w:val="both"/>
+        <w:rPr>
+          <w:i/>
+          <w:color w:val="000000"/>
+        </w:rPr>
+      </w:pPr>
+      <m:oMathPara>
+        <m:oMathParaPr>
+          <m:jc m:val="left"/>
+        </m:oMathParaPr>
+        <m:oMath>
+          <m:sSub>
+            <m:sSubPr>
+              <m:ctrlPr>
+                <w:rPr>
+                  <w:rFonts w:ascii="Cambria Math" w:hAnsi="Cambria Math"/>
+                  <w:i/>
+                  <w:color w:val="000000"/>
+                  <w:lang w:val="en-US"/>
+                </w:rPr>
+              </m:ctrlPr>
+            </m:sSubPr>
+            <m:e>
+              <m:r>
+                <w:rPr>
+                  <w:rFonts w:ascii="Cambria Math" w:hAnsi="Cambria Math"/>
+                  <w:color w:val="000000"/>
+                  <w:lang w:val="en-US"/>
+                </w:rPr>
+                <m:t>w</m:t>
+              </m:r>
+            </m:e>
+            <m:sub>
+              <m:sSub>
+                <m:sSubPr>
+                  <m:ctrlPr>
+                    <w:rPr>
+                      <w:rFonts w:ascii="Cambria Math" w:hAnsi="Cambria Math"/>
+                      <w:i/>
+                      <w:color w:val="000000"/>
+                      <w:lang w:val="en-US"/>
+                    </w:rPr>
+                  </m:ctrlPr>
+                </m:sSubPr>
+                <m:e>
+                  <m:r>
+                    <w:rPr>
+                      <w:rFonts w:ascii="Cambria Math" w:hAnsi="Cambria Math"/>
+                      <w:color w:val="000000"/>
+                      <w:lang w:val="en-US"/>
+                    </w:rPr>
+                    <m:t>x</m:t>
+                  </m:r>
+                </m:e>
+                <m:sub>
+                  <m:r>
+                    <w:rPr>
+                      <w:rFonts w:ascii="Cambria Math" w:hAnsi="Cambria Math"/>
+                      <w:color w:val="000000"/>
+                      <w:lang w:val="en-US"/>
+                    </w:rPr>
+                    <m:t>i</m:t>
+                  </m:r>
+                </m:sub>
+              </m:sSub>
+            </m:sub>
+          </m:sSub>
+          <m:r>
+            <w:rPr>
+              <w:rFonts w:ascii="Cambria Math" w:hAnsi="Cambria Math"/>
+              <w:color w:val="000000"/>
+            </w:rPr>
+            <m:t>-</m:t>
+          </m:r>
+          <m:r>
+            <w:rPr>
+              <w:rFonts w:ascii="Cambria Math" w:hAnsi="Cambria Math"/>
+              <w:color w:val="000000"/>
+            </w:rPr>
+            <m:t xml:space="preserve">самая </m:t>
+          </m:r>
+          <m:r>
+            <m:rPr>
+              <m:nor/>
+            </m:rPr>
+            <w:rPr>
+              <w:rFonts w:ascii="Cambria Math" w:hAnsi="Cambria Math"/>
+              <w:color w:val="000000"/>
+            </w:rPr>
+            <m:t>дальняя</m:t>
+          </m:r>
+          <m:r>
+            <m:rPr>
+              <m:nor/>
+            </m:rPr>
+            <w:rPr>
+              <w:rFonts w:ascii="Cambria Math" w:hAnsi="Cambria Math"/>
+              <w:color w:val="000000"/>
+            </w:rPr>
+            <m:t xml:space="preserve"> </m:t>
+          </m:r>
+          <m:r>
+            <w:rPr>
+              <w:rFonts w:ascii="Cambria Math" w:hAnsi="Cambria Math"/>
+              <w:color w:val="000000"/>
+            </w:rPr>
+            <m:t xml:space="preserve">характеристика для </m:t>
+          </m:r>
+          <m:sSub>
+            <m:sSubPr>
+              <m:ctrlPr>
+                <w:rPr>
+                  <w:rFonts w:ascii="Cambria Math" w:hAnsi="Cambria Math"/>
+                  <w:i/>
+                  <w:color w:val="000000"/>
+                </w:rPr>
+              </m:ctrlPr>
+            </m:sSubPr>
+            <m:e>
+              <m:r>
+                <w:rPr>
+                  <w:rFonts w:ascii="Cambria Math" w:hAnsi="Cambria Math"/>
+                  <w:color w:val="000000"/>
+                  <w:lang w:val="en-US"/>
+                </w:rPr>
+                <m:t>x</m:t>
+              </m:r>
+            </m:e>
+            <m:sub>
+              <m:r>
+                <w:rPr>
+                  <w:rFonts w:ascii="Cambria Math" w:hAnsi="Cambria Math"/>
+                  <w:color w:val="000000"/>
+                </w:rPr>
+                <m:t>i</m:t>
+              </m:r>
+            </m:sub>
+          </m:sSub>
+          <m:r>
+            <w:rPr>
+              <w:rFonts w:ascii="Cambria Math" w:hAnsi="Cambria Math"/>
+              <w:color w:val="000000"/>
+            </w:rPr>
+            <m:t>-ой хар-ки</m:t>
+          </m:r>
+        </m:oMath>
+      </m:oMathPara>
+    </w:p>
+    <w:p>
+      <w:pPr>
+        <w:pStyle w:val="a4"/>
+        <w:spacing w:before="0" w:beforeAutospacing="0" w:after="0" w:afterAutospacing="0" w:line="276" w:lineRule="auto"/>
+        <w:ind w:left="993"/>
+        <w:jc w:val="both"/>
+        <w:rPr>
+          <w:i/>
+          <w:color w:val="000000"/>
+        </w:rPr>
+      </w:pPr>
+      <m:oMathPara>
+        <m:oMathParaPr>
+          <m:jc m:val="left"/>
+        </m:oMathParaPr>
+        <m:oMath>
+          <m:sSub>
+            <m:sSubPr>
+              <m:ctrlPr>
+                <w:rPr>
+                  <w:rFonts w:ascii="Cambria Math" w:hAnsi="Cambria Math"/>
+                  <w:i/>
+                  <w:color w:val="000000"/>
+                  <w:lang w:val="en-US"/>
+                </w:rPr>
+              </m:ctrlPr>
+            </m:sSubPr>
+            <m:e>
+              <m:r>
+                <w:rPr>
+                  <w:rFonts w:ascii="Cambria Math" w:hAnsi="Cambria Math"/>
+                  <w:color w:val="000000"/>
+                  <w:lang w:val="en-US"/>
+                </w:rPr>
+                <m:t>w</m:t>
+              </m:r>
+            </m:e>
+            <m:sub>
+              <m:sSub>
+                <m:sSubPr>
+                  <m:ctrlPr>
+                    <w:rPr>
+                      <w:rFonts w:ascii="Cambria Math" w:hAnsi="Cambria Math"/>
+                      <w:i/>
+                      <w:color w:val="000000"/>
+                      <w:lang w:val="en-US"/>
+                    </w:rPr>
+                  </m:ctrlPr>
+                </m:sSubPr>
+                <m:e>
+                  <m:r>
+                    <w:rPr>
+                      <w:rFonts w:ascii="Cambria Math" w:hAnsi="Cambria Math"/>
+                      <w:color w:val="000000"/>
+                      <w:lang w:val="en-US"/>
+                    </w:rPr>
+                    <m:t>x</m:t>
+                  </m:r>
+                </m:e>
+                <m:sub>
+                  <m:r>
+                    <w:rPr>
+                      <w:rFonts w:ascii="Cambria Math" w:hAnsi="Cambria Math"/>
+                      <w:color w:val="000000"/>
+                      <w:lang w:val="en-US"/>
+                    </w:rPr>
+                    <m:t>j</m:t>
+                  </m:r>
+                </m:sub>
+              </m:sSub>
+            </m:sub>
+          </m:sSub>
+          <m:r>
+            <w:rPr>
+              <w:rFonts w:ascii="Cambria Math" w:hAnsi="Cambria Math"/>
+              <w:color w:val="000000"/>
+            </w:rPr>
+            <m:t>-</m:t>
+          </m:r>
+          <m:r>
+            <w:rPr>
+              <w:rFonts w:ascii="Cambria Math" w:hAnsi="Cambria Math"/>
+              <w:color w:val="000000"/>
+            </w:rPr>
+            <m:t xml:space="preserve">самая </m:t>
+          </m:r>
+          <m:r>
+            <m:rPr>
+              <m:nor/>
+            </m:rPr>
+            <w:rPr>
+              <w:rFonts w:ascii="Cambria Math" w:hAnsi="Cambria Math"/>
+              <w:color w:val="000000"/>
+            </w:rPr>
+            <m:t>дальняя</m:t>
+          </m:r>
+          <m:r>
+            <m:rPr>
+              <m:nor/>
+            </m:rPr>
+            <w:rPr>
+              <w:rFonts w:ascii="Cambria Math" w:hAnsi="Cambria Math"/>
+              <w:color w:val="000000"/>
+            </w:rPr>
+            <m:t xml:space="preserve"> </m:t>
+          </m:r>
+          <m:r>
+            <w:rPr>
+              <w:rFonts w:ascii="Cambria Math" w:hAnsi="Cambria Math"/>
+              <w:color w:val="000000"/>
+            </w:rPr>
+            <m:t xml:space="preserve">характеристика для </m:t>
+          </m:r>
+          <m:sSub>
+            <m:sSubPr>
+              <m:ctrlPr>
+                <w:rPr>
+                  <w:rFonts w:ascii="Cambria Math" w:hAnsi="Cambria Math"/>
+                  <w:i/>
+                  <w:color w:val="000000"/>
+                </w:rPr>
+              </m:ctrlPr>
+            </m:sSubPr>
+            <m:e>
+              <m:r>
+                <w:rPr>
+                  <w:rFonts w:ascii="Cambria Math" w:hAnsi="Cambria Math"/>
+                  <w:color w:val="000000"/>
+                  <w:lang w:val="en-US"/>
+                </w:rPr>
+                <m:t>x</m:t>
+              </m:r>
+            </m:e>
+            <m:sub>
+              <m:r>
+                <w:rPr>
+                  <w:rFonts w:ascii="Cambria Math" w:hAnsi="Cambria Math"/>
+                  <w:color w:val="000000"/>
+                </w:rPr>
+                <m:t>j</m:t>
+              </m:r>
+            </m:sub>
+          </m:sSub>
+          <m:r>
+            <w:rPr>
+              <w:rFonts w:ascii="Cambria Math" w:hAnsi="Cambria Math"/>
+              <w:color w:val="000000"/>
+            </w:rPr>
+            <m:t>-ой хар-к</m:t>
+          </m:r>
+          <m:r>
+            <w:rPr>
+              <w:rFonts w:ascii="Cambria Math" w:hAnsi="Cambria Math"/>
+              <w:color w:val="000000"/>
+            </w:rPr>
+            <m:t>и</m:t>
+          </m:r>
+        </m:oMath>
+      </m:oMathPara>
     </w:p>
     <w:p>
       <w:pPr>
@@ -6707,7 +7014,16 @@
           <w:sz w:val="24"/>
           <w:szCs w:val="24"/>
         </w:rPr>
-        <w:t xml:space="preserve"> – максимальная характеристика среди оставшихся</w:t>
+        <w:t xml:space="preserve"> – максимальная характеристика среди </w:t>
+      </w:r>
+      <w:r>
+        <w:rPr>
+          <w:rFonts w:ascii="Times New Roman" w:eastAsiaTheme="minorEastAsia" w:hAnsi="Times New Roman" w:cs="Times New Roman"/>
+          <w:color w:val="000000"/>
+          <w:sz w:val="24"/>
+          <w:szCs w:val="24"/>
+        </w:rPr>
+        <w:t>назначенных</w:t>
       </w:r>
     </w:p>
     <w:p>
@@ -6732,30 +7048,29 @@
         </w:rPr>
         <w:t>По формуле:</w:t>
       </w:r>
-    </w:p>
-    <w:p>
-      <w:pPr>
-        <w:pStyle w:val="a3"/>
-        <w:spacing w:line="276" w:lineRule="auto"/>
+      <w:bookmarkStart w:id="0" w:name="_GoBack"/>
+      <w:bookmarkEnd w:id="0"/>
+    </w:p>
+    <w:p>
+      <w:pPr>
+        <w:pStyle w:val="a4"/>
+        <w:spacing w:before="0" w:beforeAutospacing="0" w:after="0" w:afterAutospacing="0" w:line="276" w:lineRule="auto"/>
         <w:ind w:left="993"/>
-        <w:jc w:val="both"/>
-        <w:rPr>
-          <w:rFonts w:ascii="Times New Roman" w:eastAsiaTheme="minorEastAsia" w:hAnsi="Times New Roman" w:cs="Times New Roman"/>
-          <w:color w:val="000000"/>
-          <w:sz w:val="24"/>
-          <w:szCs w:val="24"/>
-        </w:rPr>
-      </w:pPr>
+        <w:rPr>
+          <w:rFonts w:eastAsiaTheme="minorEastAsia"/>
+          <w:color w:val="000000"/>
+          <w:lang w:val="en-US"/>
+        </w:rPr>
+      </w:pPr>
+      <w:r>
+        <w:rPr>
+          <w:rFonts w:eastAsiaTheme="minorEastAsia"/>
+          <w:color w:val="000000"/>
+          <w:lang w:val="en-US"/>
+        </w:rPr>
+        <w:t xml:space="preserve">B = </w:t>
+      </w:r>
       <m:oMath>
-        <m:r>
-          <w:rPr>
-            <w:rFonts w:ascii="Cambria Math" w:hAnsi="Cambria Math" w:cs="Times New Roman"/>
-            <w:color w:val="000000"/>
-            <w:sz w:val="24"/>
-            <w:szCs w:val="24"/>
-          </w:rPr>
-          <m:t xml:space="preserve">B= </m:t>
-        </m:r>
         <m:nary>
           <m:naryPr>
             <m:chr m:val="∑"/>
@@ -6763,43 +7078,125 @@
             <m:supHide m:val="1"/>
             <m:ctrlPr>
               <w:rPr>
-                <w:rFonts w:ascii="Cambria Math" w:hAnsi="Cambria Math" w:cs="Times New Roman"/>
+                <w:rFonts w:ascii="Cambria Math" w:eastAsiaTheme="minorEastAsia" w:hAnsi="Cambria Math"/>
                 <w:i/>
                 <w:color w:val="000000"/>
-                <w:sz w:val="24"/>
-                <w:szCs w:val="24"/>
+                <w:lang w:val="en-US"/>
               </w:rPr>
             </m:ctrlPr>
           </m:naryPr>
           <m:sub>
+            <m:d>
+              <m:dPr>
+                <m:ctrlPr>
+                  <w:rPr>
+                    <w:rFonts w:ascii="Cambria Math" w:eastAsiaTheme="minorEastAsia" w:hAnsi="Cambria Math"/>
+                    <w:i/>
+                    <w:color w:val="000000"/>
+                    <w:lang w:val="en-US"/>
+                  </w:rPr>
+                </m:ctrlPr>
+              </m:dPr>
+              <m:e>
+                <m:sSub>
+                  <m:sSubPr>
+                    <m:ctrlPr>
+                      <w:rPr>
+                        <w:rFonts w:ascii="Cambria Math" w:eastAsiaTheme="minorEastAsia" w:hAnsi="Cambria Math"/>
+                        <w:i/>
+                        <w:color w:val="000000"/>
+                        <w:lang w:val="en-US"/>
+                      </w:rPr>
+                    </m:ctrlPr>
+                  </m:sSubPr>
+                  <m:e>
+                    <m:r>
+                      <w:rPr>
+                        <w:rFonts w:ascii="Cambria Math" w:eastAsiaTheme="minorEastAsia" w:hAnsi="Cambria Math"/>
+                        <w:color w:val="000000"/>
+                        <w:lang w:val="en-US"/>
+                      </w:rPr>
+                      <m:t>v</m:t>
+                    </m:r>
+                  </m:e>
+                  <m:sub>
+                    <m:r>
+                      <w:rPr>
+                        <w:rFonts w:ascii="Cambria Math" w:eastAsiaTheme="minorEastAsia" w:hAnsi="Cambria Math"/>
+                        <w:color w:val="000000"/>
+                        <w:lang w:val="en-US"/>
+                      </w:rPr>
+                      <m:t>i</m:t>
+                    </m:r>
+                  </m:sub>
+                </m:sSub>
+                <m:r>
+                  <w:rPr>
+                    <w:rFonts w:ascii="Cambria Math" w:eastAsiaTheme="minorEastAsia" w:hAnsi="Cambria Math"/>
+                    <w:color w:val="000000"/>
+                    <w:lang w:val="en-US"/>
+                  </w:rPr>
+                  <m:t xml:space="preserve">,  </m:t>
+                </m:r>
+                <m:sSub>
+                  <m:sSubPr>
+                    <m:ctrlPr>
+                      <w:rPr>
+                        <w:rFonts w:ascii="Cambria Math" w:eastAsiaTheme="minorEastAsia" w:hAnsi="Cambria Math"/>
+                        <w:i/>
+                        <w:color w:val="000000"/>
+                        <w:lang w:val="en-US"/>
+                      </w:rPr>
+                    </m:ctrlPr>
+                  </m:sSubPr>
+                  <m:e>
+                    <m:r>
+                      <w:rPr>
+                        <w:rFonts w:ascii="Cambria Math" w:eastAsiaTheme="minorEastAsia" w:hAnsi="Cambria Math"/>
+                        <w:color w:val="000000"/>
+                        <w:lang w:val="en-US"/>
+                      </w:rPr>
+                      <m:t>v</m:t>
+                    </m:r>
+                  </m:e>
+                  <m:sub>
+                    <m:r>
+                      <w:rPr>
+                        <w:rFonts w:ascii="Cambria Math" w:eastAsiaTheme="minorEastAsia" w:hAnsi="Cambria Math"/>
+                        <w:color w:val="000000"/>
+                        <w:lang w:val="en-US"/>
+                      </w:rPr>
+                      <m:t>j</m:t>
+                    </m:r>
+                  </m:sub>
+                </m:sSub>
+              </m:e>
+            </m:d>
             <m:r>
               <w:rPr>
-                <w:rFonts w:ascii="Cambria Math" w:hAnsi="Cambria Math" w:cs="Times New Roman"/>
+                <w:rFonts w:ascii="Cambria Math" w:eastAsiaTheme="minorEastAsia" w:hAnsi="Cambria Math"/>
                 <w:color w:val="000000"/>
-                <w:sz w:val="24"/>
-                <w:szCs w:val="24"/>
+                <w:lang w:val="en-US"/>
               </w:rPr>
-              <m:t>(</m:t>
+              <m:t xml:space="preserve">∈A, </m:t>
             </m:r>
             <m:sSub>
               <m:sSubPr>
                 <m:ctrlPr>
                   <w:rPr>
-                    <w:rFonts w:ascii="Cambria Math" w:hAnsi="Cambria Math" w:cs="Times New Roman"/>
+                    <w:rFonts w:ascii="Cambria Math" w:eastAsiaTheme="minorEastAsia" w:hAnsi="Cambria Math"/>
                     <w:i/>
                     <w:color w:val="000000"/>
-                    <w:sz w:val="24"/>
-                    <w:szCs w:val="24"/>
+                    <w:lang w:val="en-US"/>
                   </w:rPr>
                 </m:ctrlPr>
               </m:sSubPr>
               <m:e>
                 <m:r>
                   <w:rPr>
-                    <w:rFonts w:ascii="Cambria Math" w:hAnsi="Cambria Math" w:cs="Times New Roman"/>
+                    <w:rFonts w:ascii="Cambria Math" w:eastAsiaTheme="minorEastAsia" w:hAnsi="Cambria Math"/>
                     <w:color w:val="000000"/>
-                    <w:sz w:val="24"/>
-                    <w:szCs w:val="24"/>
+                    <w:lang w:val="en-US"/>
                   </w:rPr>
                   <m:t>v</m:t>
                 </m:r>
@@ -6807,43 +7204,39 @@
               <m:sub>
                 <m:r>
                   <w:rPr>
-                    <w:rFonts w:ascii="Cambria Math" w:hAnsi="Cambria Math" w:cs="Times New Roman"/>
+                    <w:rFonts w:ascii="Cambria Math" w:eastAsiaTheme="minorEastAsia" w:hAnsi="Cambria Math"/>
                     <w:color w:val="000000"/>
-                    <w:sz w:val="24"/>
-                    <w:szCs w:val="24"/>
+                    <w:lang w:val="en-US"/>
                   </w:rPr>
-                  <m:t xml:space="preserve">i,  </m:t>
+                  <m:t>i</m:t>
                 </m:r>
               </m:sub>
             </m:sSub>
             <m:r>
               <w:rPr>
-                <w:rFonts w:ascii="Cambria Math" w:hAnsi="Cambria Math" w:cs="Times New Roman"/>
+                <w:rFonts w:ascii="Cambria Math" w:eastAsiaTheme="minorEastAsia" w:hAnsi="Cambria Math"/>
                 <w:color w:val="000000"/>
-                <w:sz w:val="24"/>
-                <w:szCs w:val="24"/>
+                <w:lang w:val="en-US"/>
               </w:rPr>
-              <m:t xml:space="preserve"> </m:t>
+              <m:t>∈Q,</m:t>
             </m:r>
             <m:sSub>
               <m:sSubPr>
                 <m:ctrlPr>
                   <w:rPr>
-                    <w:rFonts w:ascii="Cambria Math" w:hAnsi="Cambria Math" w:cs="Times New Roman"/>
+                    <w:rFonts w:ascii="Cambria Math" w:eastAsiaTheme="minorEastAsia" w:hAnsi="Cambria Math"/>
                     <w:i/>
                     <w:color w:val="000000"/>
-                    <w:sz w:val="24"/>
-                    <w:szCs w:val="24"/>
+                    <w:lang w:val="en-US"/>
                   </w:rPr>
                 </m:ctrlPr>
               </m:sSubPr>
               <m:e>
                 <m:r>
                   <w:rPr>
-                    <w:rFonts w:ascii="Cambria Math" w:hAnsi="Cambria Math" w:cs="Times New Roman"/>
+                    <w:rFonts w:ascii="Cambria Math" w:eastAsiaTheme="minorEastAsia" w:hAnsi="Cambria Math"/>
                     <w:color w:val="000000"/>
-                    <w:sz w:val="24"/>
-                    <w:szCs w:val="24"/>
+                    <w:lang w:val="en-US"/>
                   </w:rPr>
                   <m:t>v</m:t>
                 </m:r>
@@ -6851,10 +7244,9 @@
               <m:sub>
                 <m:r>
                   <w:rPr>
-                    <w:rFonts w:ascii="Cambria Math" w:hAnsi="Cambria Math" w:cs="Times New Roman"/>
+                    <w:rFonts w:ascii="Cambria Math" w:eastAsiaTheme="minorEastAsia" w:hAnsi="Cambria Math"/>
                     <w:color w:val="000000"/>
-                    <w:sz w:val="24"/>
-                    <w:szCs w:val="24"/>
+                    <w:lang w:val="en-US"/>
                   </w:rPr>
                   <m:t>j</m:t>
                 </m:r>
@@ -6862,12 +7254,11 @@
             </m:sSub>
             <m:r>
               <w:rPr>
-                <w:rFonts w:ascii="Cambria Math" w:hAnsi="Cambria Math" w:cs="Times New Roman"/>
+                <w:rFonts w:ascii="Cambria Math" w:eastAsiaTheme="minorEastAsia" w:hAnsi="Cambria Math"/>
                 <w:color w:val="000000"/>
-                <w:sz w:val="24"/>
-                <w:szCs w:val="24"/>
+                <w:lang w:val="en-US"/>
               </w:rPr>
-              <m:t>)∈Q</m:t>
+              <m:t>∈Q</m:t>
             </m:r>
           </m:sub>
           <m:sup/>
@@ -6878,11 +7269,10 @@
                 <m:endChr m:val="|"/>
                 <m:ctrlPr>
                   <w:rPr>
-                    <w:rFonts w:ascii="Cambria Math" w:hAnsi="Cambria Math" w:cs="Times New Roman"/>
+                    <w:rFonts w:ascii="Cambria Math" w:eastAsiaTheme="minorEastAsia" w:hAnsi="Cambria Math"/>
                     <w:i/>
                     <w:color w:val="000000"/>
-                    <w:sz w:val="24"/>
-                    <w:szCs w:val="24"/>
+                    <w:lang w:val="en-US"/>
                   </w:rPr>
                 </m:ctrlPr>
               </m:dPr>
@@ -6891,45 +7281,315 @@
                   <m:sSubPr>
                     <m:ctrlPr>
                       <w:rPr>
-                        <w:rFonts w:ascii="Cambria Math" w:hAnsi="Cambria Math" w:cs="Times New Roman"/>
+                        <w:rFonts w:ascii="Cambria Math" w:eastAsiaTheme="minorEastAsia" w:hAnsi="Cambria Math"/>
                         <w:i/>
                         <w:color w:val="000000"/>
-                        <w:sz w:val="24"/>
-                        <w:szCs w:val="24"/>
+                        <w:lang w:val="en-US"/>
                       </w:rPr>
                     </m:ctrlPr>
                   </m:sSubPr>
                   <m:e>
                     <m:r>
                       <w:rPr>
-                        <w:rFonts w:ascii="Cambria Math" w:hAnsi="Cambria Math" w:cs="Times New Roman"/>
+                        <w:rFonts w:ascii="Cambria Math" w:eastAsiaTheme="minorEastAsia" w:hAnsi="Cambria Math"/>
                         <w:color w:val="000000"/>
-                        <w:sz w:val="24"/>
-                        <w:szCs w:val="24"/>
+                        <w:lang w:val="en-US"/>
                       </w:rPr>
-                      <m:t>w</m:t>
+                      <m:t>x</m:t>
                     </m:r>
                   </m:e>
                   <m:sub>
+                    <m:r>
+                      <w:rPr>
+                        <w:rFonts w:ascii="Cambria Math" w:eastAsiaTheme="minorEastAsia" w:hAnsi="Cambria Math"/>
+                        <w:color w:val="000000"/>
+                        <w:lang w:val="en-US"/>
+                      </w:rPr>
+                      <m:t>i</m:t>
+                    </m:r>
+                  </m:sub>
+                </m:sSub>
+                <m:r>
+                  <w:rPr>
+                    <w:rFonts w:ascii="Cambria Math" w:eastAsiaTheme="minorEastAsia" w:hAnsi="Cambria Math"/>
+                    <w:color w:val="000000"/>
+                    <w:lang w:val="en-US"/>
+                  </w:rPr>
+                  <m:t xml:space="preserve">- </m:t>
+                </m:r>
+                <m:sSub>
+                  <m:sSubPr>
+                    <m:ctrlPr>
+                      <w:rPr>
+                        <w:rFonts w:ascii="Cambria Math" w:eastAsiaTheme="minorEastAsia" w:hAnsi="Cambria Math"/>
+                        <w:i/>
+                        <w:color w:val="000000"/>
+                        <w:lang w:val="en-US"/>
+                      </w:rPr>
+                    </m:ctrlPr>
+                  </m:sSubPr>
+                  <m:e>
+                    <m:r>
+                      <w:rPr>
+                        <w:rFonts w:ascii="Cambria Math" w:eastAsiaTheme="minorEastAsia" w:hAnsi="Cambria Math"/>
+                        <w:color w:val="000000"/>
+                        <w:lang w:val="en-US"/>
+                      </w:rPr>
+                      <m:t>x</m:t>
+                    </m:r>
+                  </m:e>
+                  <m:sub>
+                    <m:r>
+                      <w:rPr>
+                        <w:rFonts w:ascii="Cambria Math" w:eastAsiaTheme="minorEastAsia" w:hAnsi="Cambria Math"/>
+                        <w:color w:val="000000"/>
+                        <w:lang w:val="en-US"/>
+                      </w:rPr>
+                      <m:t>j</m:t>
+                    </m:r>
+                  </m:sub>
+                </m:sSub>
+              </m:e>
+            </m:d>
+            <m:r>
+              <w:rPr>
+                <w:rFonts w:ascii="Cambria Math" w:eastAsiaTheme="minorEastAsia" w:hAnsi="Cambria Math"/>
+                <w:color w:val="000000"/>
+                <w:lang w:val="en-US"/>
+              </w:rPr>
+              <m:t xml:space="preserve">+ </m:t>
+            </m:r>
+            <m:nary>
+              <m:naryPr>
+                <m:chr m:val="∑"/>
+                <m:limLoc m:val="undOvr"/>
+                <m:supHide m:val="1"/>
+                <m:ctrlPr>
+                  <w:rPr>
+                    <w:rFonts w:ascii="Cambria Math" w:eastAsiaTheme="minorEastAsia" w:hAnsi="Cambria Math"/>
+                    <w:i/>
+                    <w:color w:val="000000"/>
+                    <w:lang w:val="en-US"/>
+                  </w:rPr>
+                </m:ctrlPr>
+              </m:naryPr>
+              <m:sub>
+                <m:d>
+                  <m:dPr>
+                    <m:ctrlPr>
+                      <w:rPr>
+                        <w:rFonts w:ascii="Cambria Math" w:eastAsiaTheme="minorEastAsia" w:hAnsi="Cambria Math"/>
+                        <w:i/>
+                        <w:color w:val="000000"/>
+                        <w:lang w:val="en-US"/>
+                      </w:rPr>
+                    </m:ctrlPr>
+                  </m:dPr>
+                  <m:e>
                     <m:sSub>
                       <m:sSubPr>
                         <m:ctrlPr>
                           <w:rPr>
-                            <w:rFonts w:ascii="Cambria Math" w:hAnsi="Cambria Math" w:cs="Times New Roman"/>
+                            <w:rFonts w:ascii="Cambria Math" w:eastAsiaTheme="minorEastAsia" w:hAnsi="Cambria Math"/>
                             <w:i/>
                             <w:color w:val="000000"/>
-                            <w:sz w:val="24"/>
-                            <w:szCs w:val="24"/>
+                            <w:lang w:val="en-US"/>
                           </w:rPr>
                         </m:ctrlPr>
                       </m:sSubPr>
                       <m:e>
                         <m:r>
                           <w:rPr>
-                            <w:rFonts w:ascii="Cambria Math" w:hAnsi="Cambria Math" w:cs="Times New Roman"/>
+                            <w:rFonts w:ascii="Cambria Math" w:eastAsiaTheme="minorEastAsia" w:hAnsi="Cambria Math"/>
                             <w:color w:val="000000"/>
-                            <w:sz w:val="24"/>
-                            <w:szCs w:val="24"/>
+                            <w:lang w:val="en-US"/>
+                          </w:rPr>
+                          <m:t>v</m:t>
+                        </m:r>
+                      </m:e>
+                      <m:sub>
+                        <m:r>
+                          <w:rPr>
+                            <w:rFonts w:ascii="Cambria Math" w:eastAsiaTheme="minorEastAsia" w:hAnsi="Cambria Math"/>
+                            <w:color w:val="000000"/>
+                            <w:lang w:val="en-US"/>
+                          </w:rPr>
+                          <m:t>i,</m:t>
+                        </m:r>
+                      </m:sub>
+                    </m:sSub>
+                    <m:sSub>
+                      <m:sSubPr>
+                        <m:ctrlPr>
+                          <w:rPr>
+                            <w:rFonts w:ascii="Cambria Math" w:eastAsiaTheme="minorEastAsia" w:hAnsi="Cambria Math"/>
+                            <w:i/>
+                            <w:color w:val="000000"/>
+                            <w:lang w:val="en-US"/>
+                          </w:rPr>
+                        </m:ctrlPr>
+                      </m:sSubPr>
+                      <m:e>
+                        <m:r>
+                          <w:rPr>
+                            <w:rFonts w:ascii="Cambria Math" w:eastAsiaTheme="minorEastAsia" w:hAnsi="Cambria Math"/>
+                            <w:color w:val="000000"/>
+                            <w:lang w:val="en-US"/>
+                          </w:rPr>
+                          <m:t>v</m:t>
+                        </m:r>
+                      </m:e>
+                      <m:sub>
+                        <m:r>
+                          <w:rPr>
+                            <w:rFonts w:ascii="Cambria Math" w:eastAsiaTheme="minorEastAsia" w:hAnsi="Cambria Math"/>
+                            <w:color w:val="000000"/>
+                            <w:lang w:val="en-US"/>
+                          </w:rPr>
+                          <m:t>j</m:t>
+                        </m:r>
+                      </m:sub>
+                    </m:sSub>
+                  </m:e>
+                </m:d>
+                <m:r>
+                  <w:rPr>
+                    <w:rFonts w:ascii="Cambria Math" w:eastAsiaTheme="minorEastAsia" w:hAnsi="Cambria Math"/>
+                    <w:color w:val="000000"/>
+                    <w:lang w:val="en-US"/>
+                  </w:rPr>
+                  <m:t>∈A,</m:t>
+                </m:r>
+                <m:sSub>
+                  <m:sSubPr>
+                    <m:ctrlPr>
+                      <w:rPr>
+                        <w:rFonts w:ascii="Cambria Math" w:eastAsiaTheme="minorEastAsia" w:hAnsi="Cambria Math"/>
+                        <w:i/>
+                        <w:color w:val="000000"/>
+                        <w:lang w:val="en-US"/>
+                      </w:rPr>
+                    </m:ctrlPr>
+                  </m:sSubPr>
+                  <m:e>
+                    <m:r>
+                      <w:rPr>
+                        <w:rFonts w:ascii="Cambria Math" w:eastAsiaTheme="minorEastAsia" w:hAnsi="Cambria Math"/>
+                        <w:color w:val="000000"/>
+                        <w:lang w:val="en-US"/>
+                      </w:rPr>
+                      <m:t>v</m:t>
+                    </m:r>
+                  </m:e>
+                  <m:sub>
+                    <m:r>
+                      <w:rPr>
+                        <w:rFonts w:ascii="Cambria Math" w:eastAsiaTheme="minorEastAsia" w:hAnsi="Cambria Math"/>
+                        <w:color w:val="000000"/>
+                        <w:lang w:val="en-US"/>
+                      </w:rPr>
+                      <m:t>i</m:t>
+                    </m:r>
+                  </m:sub>
+                </m:sSub>
+                <m:r>
+                  <w:rPr>
+                    <w:rFonts w:ascii="Cambria Math" w:eastAsiaTheme="minorEastAsia" w:hAnsi="Cambria Math"/>
+                    <w:color w:val="000000"/>
+                    <w:lang w:val="en-US"/>
+                  </w:rPr>
+                  <m:t>∈Q,</m:t>
+                </m:r>
+                <m:sSub>
+                  <m:sSubPr>
+                    <m:ctrlPr>
+                      <w:rPr>
+                        <w:rFonts w:ascii="Cambria Math" w:eastAsiaTheme="minorEastAsia" w:hAnsi="Cambria Math"/>
+                        <w:i/>
+                        <w:color w:val="000000"/>
+                        <w:lang w:val="en-US"/>
+                      </w:rPr>
+                    </m:ctrlPr>
+                  </m:sSubPr>
+                  <m:e>
+                    <m:r>
+                      <w:rPr>
+                        <w:rFonts w:ascii="Cambria Math" w:eastAsiaTheme="minorEastAsia" w:hAnsi="Cambria Math"/>
+                        <w:color w:val="000000"/>
+                        <w:lang w:val="en-US"/>
+                      </w:rPr>
+                      <m:t>v</m:t>
+                    </m:r>
+                  </m:e>
+                  <m:sub>
+                    <m:r>
+                      <w:rPr>
+                        <w:rFonts w:ascii="Cambria Math" w:eastAsiaTheme="minorEastAsia" w:hAnsi="Cambria Math"/>
+                        <w:color w:val="000000"/>
+                        <w:lang w:val="en-US"/>
+                      </w:rPr>
+                      <m:t>j</m:t>
+                    </m:r>
+                  </m:sub>
+                </m:sSub>
+                <m:r>
+                  <w:rPr>
+                    <w:rFonts w:ascii="Cambria Math" w:eastAsiaTheme="minorEastAsia" w:hAnsi="Cambria Math"/>
+                    <w:color w:val="000000"/>
+                    <w:lang w:val="en-US"/>
+                  </w:rPr>
+                  <m:t>∈</m:t>
+                </m:r>
+                <m:r>
+                  <w:rPr>
+                    <w:rFonts w:ascii="Cambria Math" w:eastAsiaTheme="minorEastAsia" w:hAnsi="Cambria Math"/>
+                    <w:color w:val="000000"/>
+                    <w:lang w:val="en-US"/>
+                  </w:rPr>
+                  <m:t>V</m:t>
+                </m:r>
+                <m:r>
+                  <w:rPr>
+                    <w:rFonts w:ascii="Cambria Math" w:eastAsiaTheme="minorEastAsia" w:hAnsi="Cambria Math"/>
+                    <w:color w:val="000000"/>
+                    <w:lang w:val="en-US"/>
+                  </w:rPr>
+                  <m:t>\Q</m:t>
+                </m:r>
+              </m:sub>
+              <m:sup/>
+              <m:e>
+                <m:d>
+                  <m:dPr>
+                    <m:begChr m:val="|"/>
+                    <m:endChr m:val="|"/>
+                    <m:ctrlPr>
+                      <w:rPr>
+                        <w:rFonts w:ascii="Cambria Math" w:eastAsiaTheme="minorEastAsia" w:hAnsi="Cambria Math"/>
+                        <w:i/>
+                        <w:color w:val="000000"/>
+                        <w:lang w:val="en-US"/>
+                      </w:rPr>
+                    </m:ctrlPr>
+                  </m:dPr>
+                  <m:e>
+                    <m:sSub>
+                      <m:sSubPr>
+                        <m:ctrlPr>
+                          <w:rPr>
+                            <w:rFonts w:ascii="Cambria Math" w:eastAsiaTheme="minorEastAsia" w:hAnsi="Cambria Math"/>
+                            <w:i/>
+                            <w:color w:val="000000"/>
+                            <w:lang w:val="en-US"/>
+                          </w:rPr>
+                        </m:ctrlPr>
+                      </m:sSubPr>
+                      <m:e>
+                        <m:r>
+                          <w:rPr>
+                            <w:rFonts w:ascii="Cambria Math" w:eastAsiaTheme="minorEastAsia" w:hAnsi="Cambria Math"/>
+                            <w:color w:val="000000"/>
+                            <w:lang w:val="en-US"/>
                           </w:rPr>
                           <m:t>x</m:t>
                         </m:r>
@@ -6937,111 +7597,92 @@
                       <m:sub>
                         <m:r>
                           <w:rPr>
-                            <w:rFonts w:ascii="Cambria Math" w:hAnsi="Cambria Math" w:cs="Times New Roman"/>
+                            <w:rFonts w:ascii="Cambria Math" w:eastAsiaTheme="minorEastAsia" w:hAnsi="Cambria Math"/>
                             <w:color w:val="000000"/>
-                            <w:sz w:val="24"/>
-                            <w:szCs w:val="24"/>
+                            <w:lang w:val="en-US"/>
                           </w:rPr>
                           <m:t>i</m:t>
                         </m:r>
                       </m:sub>
                     </m:sSub>
-                  </m:sub>
-                </m:sSub>
-                <m:r>
-                  <w:rPr>
-                    <w:rFonts w:ascii="Cambria Math" w:hAnsi="Cambria Math" w:cs="Times New Roman"/>
-                    <w:color w:val="000000"/>
-                    <w:sz w:val="24"/>
-                    <w:szCs w:val="24"/>
-                  </w:rPr>
-                  <m:t>-</m:t>
-                </m:r>
-                <m:sSub>
-                  <m:sSubPr>
-                    <m:ctrlPr>
-                      <w:rPr>
-                        <w:rFonts w:ascii="Cambria Math" w:hAnsi="Cambria Math" w:cs="Times New Roman"/>
-                        <w:i/>
-                        <w:color w:val="000000"/>
-                        <w:sz w:val="24"/>
-                        <w:szCs w:val="24"/>
-                      </w:rPr>
-                    </m:ctrlPr>
-                  </m:sSubPr>
-                  <m:e>
                     <m:r>
                       <w:rPr>
-                        <w:rFonts w:ascii="Cambria Math" w:hAnsi="Cambria Math" w:cs="Times New Roman"/>
+                        <w:rFonts w:ascii="Cambria Math" w:eastAsiaTheme="minorEastAsia" w:hAnsi="Cambria Math"/>
                         <w:color w:val="000000"/>
-                        <w:sz w:val="24"/>
-                        <w:szCs w:val="24"/>
+                        <w:lang w:val="en-US"/>
                       </w:rPr>
-                      <m:t>w</m:t>
+                      <m:t xml:space="preserve">- </m:t>
                     </m:r>
-                  </m:e>
-                  <m:sub>
                     <m:sSub>
                       <m:sSubPr>
                         <m:ctrlPr>
                           <w:rPr>
-                            <w:rFonts w:ascii="Cambria Math" w:hAnsi="Cambria Math" w:cs="Times New Roman"/>
+                            <w:rFonts w:ascii="Cambria Math" w:eastAsiaTheme="minorEastAsia" w:hAnsi="Cambria Math"/>
                             <w:i/>
                             <w:color w:val="000000"/>
-                            <w:sz w:val="24"/>
-                            <w:szCs w:val="24"/>
+                            <w:lang w:val="en-US"/>
                           </w:rPr>
                         </m:ctrlPr>
                       </m:sSubPr>
                       <m:e>
                         <m:r>
                           <w:rPr>
-                            <w:rFonts w:ascii="Cambria Math" w:hAnsi="Cambria Math" w:cs="Times New Roman"/>
+                            <w:rFonts w:ascii="Cambria Math" w:eastAsiaTheme="minorEastAsia" w:hAnsi="Cambria Math"/>
                             <w:color w:val="000000"/>
-                            <w:sz w:val="24"/>
-                            <w:szCs w:val="24"/>
+                            <w:lang w:val="en-US"/>
                           </w:rPr>
-                          <m:t>x</m:t>
+                          <m:t>w</m:t>
                         </m:r>
                       </m:e>
                       <m:sub>
-                        <m:r>
-                          <w:rPr>
-                            <w:rFonts w:ascii="Cambria Math" w:hAnsi="Cambria Math" w:cs="Times New Roman"/>
-                            <w:color w:val="000000"/>
-                            <w:sz w:val="24"/>
-                            <w:szCs w:val="24"/>
-                          </w:rPr>
-                          <m:t>j</m:t>
-                        </m:r>
+                        <m:sSub>
+                          <m:sSubPr>
+                            <m:ctrlPr>
+                              <w:rPr>
+                                <w:rFonts w:ascii="Cambria Math" w:eastAsiaTheme="minorEastAsia" w:hAnsi="Cambria Math"/>
+                                <w:i/>
+                                <w:color w:val="000000"/>
+                                <w:lang w:val="en-US"/>
+                              </w:rPr>
+                            </m:ctrlPr>
+                          </m:sSubPr>
+                          <m:e>
+                            <m:r>
+                              <w:rPr>
+                                <w:rFonts w:ascii="Cambria Math" w:eastAsiaTheme="minorEastAsia" w:hAnsi="Cambria Math"/>
+                                <w:color w:val="000000"/>
+                                <w:lang w:val="en-US"/>
+                              </w:rPr>
+                              <m:t>x</m:t>
+                            </m:r>
+                          </m:e>
+                          <m:sub>
+                            <m:r>
+                              <w:rPr>
+                                <w:rFonts w:ascii="Cambria Math" w:eastAsiaTheme="minorEastAsia" w:hAnsi="Cambria Math"/>
+                                <w:color w:val="000000"/>
+                                <w:lang w:val="en-US"/>
+                              </w:rPr>
+                              <m:t>i</m:t>
+                            </m:r>
+                          </m:sub>
+                        </m:sSub>
                       </m:sub>
                     </m:sSub>
-                  </m:sub>
-                </m:sSub>
+                  </m:e>
+                </m:d>
+                <m:r>
+                  <w:rPr>
+                    <w:rFonts w:ascii="Cambria Math" w:eastAsiaTheme="minorEastAsia" w:hAnsi="Cambria Math"/>
+                    <w:color w:val="000000"/>
+                    <w:lang w:val="en-US"/>
+                  </w:rPr>
+                  <m:t xml:space="preserve">+ </m:t>
+                </m:r>
               </m:e>
-            </m:d>
+            </m:nary>
           </m:e>
         </m:nary>
-        <m:r>
-          <w:rPr>
-            <w:rFonts w:ascii="Cambria Math" w:hAnsi="Cambria Math" w:cs="Times New Roman"/>
-            <w:color w:val="000000"/>
-            <w:sz w:val="24"/>
-            <w:szCs w:val="24"/>
-          </w:rPr>
-          <m:t xml:space="preserve">+ </m:t>
-        </m:r>
-      </m:oMath>
-      <w:r>
-        <w:rPr>
-          <w:rFonts w:ascii="Times New Roman" w:hAnsi="Times New Roman" w:cs="Times New Roman"/>
-          <w:color w:val="000000"/>
-          <w:sz w:val="24"/>
-          <w:szCs w:val="24"/>
-        </w:rPr>
-        <w:t xml:space="preserve"> </w:t>
-      </w:r>
-      <m:oMath>
         <m:nary>
           <m:naryPr>
             <m:chr m:val="∑"/>
@@ -7049,43 +7690,116 @@
             <m:supHide m:val="1"/>
             <m:ctrlPr>
               <w:rPr>
-                <w:rFonts w:ascii="Cambria Math" w:hAnsi="Cambria Math" w:cs="Times New Roman"/>
+                <w:rFonts w:ascii="Cambria Math" w:eastAsiaTheme="minorEastAsia" w:hAnsi="Cambria Math"/>
                 <w:i/>
                 <w:color w:val="000000"/>
-                <w:sz w:val="24"/>
-                <w:szCs w:val="24"/>
+                <w:lang w:val="en-US"/>
               </w:rPr>
             </m:ctrlPr>
           </m:naryPr>
           <m:sub>
+            <m:d>
+              <m:dPr>
+                <m:ctrlPr>
+                  <w:rPr>
+                    <w:rFonts w:ascii="Cambria Math" w:eastAsiaTheme="minorEastAsia" w:hAnsi="Cambria Math"/>
+                    <w:i/>
+                    <w:color w:val="000000"/>
+                    <w:lang w:val="en-US"/>
+                  </w:rPr>
+                </m:ctrlPr>
+              </m:dPr>
+              <m:e>
+                <m:sSub>
+                  <m:sSubPr>
+                    <m:ctrlPr>
+                      <w:rPr>
+                        <w:rFonts w:ascii="Cambria Math" w:eastAsiaTheme="minorEastAsia" w:hAnsi="Cambria Math"/>
+                        <w:i/>
+                        <w:color w:val="000000"/>
+                        <w:lang w:val="en-US"/>
+                      </w:rPr>
+                    </m:ctrlPr>
+                  </m:sSubPr>
+                  <m:e>
+                    <m:r>
+                      <w:rPr>
+                        <w:rFonts w:ascii="Cambria Math" w:eastAsiaTheme="minorEastAsia" w:hAnsi="Cambria Math"/>
+                        <w:color w:val="000000"/>
+                        <w:lang w:val="en-US"/>
+                      </w:rPr>
+                      <m:t>v</m:t>
+                    </m:r>
+                  </m:e>
+                  <m:sub>
+                    <m:r>
+                      <w:rPr>
+                        <w:rFonts w:ascii="Cambria Math" w:eastAsiaTheme="minorEastAsia" w:hAnsi="Cambria Math"/>
+                        <w:color w:val="000000"/>
+                        <w:lang w:val="en-US"/>
+                      </w:rPr>
+                      <m:t>i,</m:t>
+                    </m:r>
+                  </m:sub>
+                </m:sSub>
+                <m:sSub>
+                  <m:sSubPr>
+                    <m:ctrlPr>
+                      <w:rPr>
+                        <w:rFonts w:ascii="Cambria Math" w:eastAsiaTheme="minorEastAsia" w:hAnsi="Cambria Math"/>
+                        <w:i/>
+                        <w:color w:val="000000"/>
+                        <w:lang w:val="en-US"/>
+                      </w:rPr>
+                    </m:ctrlPr>
+                  </m:sSubPr>
+                  <m:e>
+                    <m:r>
+                      <w:rPr>
+                        <w:rFonts w:ascii="Cambria Math" w:eastAsiaTheme="minorEastAsia" w:hAnsi="Cambria Math"/>
+                        <w:color w:val="000000"/>
+                        <w:lang w:val="en-US"/>
+                      </w:rPr>
+                      <m:t>v</m:t>
+                    </m:r>
+                  </m:e>
+                  <m:sub>
+                    <m:r>
+                      <w:rPr>
+                        <w:rFonts w:ascii="Cambria Math" w:eastAsiaTheme="minorEastAsia" w:hAnsi="Cambria Math"/>
+                        <w:color w:val="000000"/>
+                        <w:lang w:val="en-US"/>
+                      </w:rPr>
+                      <m:t>j</m:t>
+                    </m:r>
+                  </m:sub>
+                </m:sSub>
+              </m:e>
+            </m:d>
             <m:r>
               <w:rPr>
-                <w:rFonts w:ascii="Cambria Math" w:hAnsi="Cambria Math" w:cs="Times New Roman"/>
+                <w:rFonts w:ascii="Cambria Math" w:eastAsiaTheme="minorEastAsia" w:hAnsi="Cambria Math"/>
                 <w:color w:val="000000"/>
-                <w:sz w:val="24"/>
-                <w:szCs w:val="24"/>
+                <w:lang w:val="en-US"/>
               </w:rPr>
-              <m:t>(</m:t>
+              <m:t>∈A,</m:t>
             </m:r>
             <m:sSub>
               <m:sSubPr>
                 <m:ctrlPr>
                   <w:rPr>
-                    <w:rFonts w:ascii="Cambria Math" w:hAnsi="Cambria Math" w:cs="Times New Roman"/>
+                    <w:rFonts w:ascii="Cambria Math" w:eastAsiaTheme="minorEastAsia" w:hAnsi="Cambria Math"/>
                     <w:i/>
                     <w:color w:val="000000"/>
-                    <w:sz w:val="24"/>
-                    <w:szCs w:val="24"/>
+                    <w:lang w:val="en-US"/>
                   </w:rPr>
                 </m:ctrlPr>
               </m:sSubPr>
               <m:e>
                 <m:r>
                   <w:rPr>
-                    <w:rFonts w:ascii="Cambria Math" w:hAnsi="Cambria Math" w:cs="Times New Roman"/>
+                    <w:rFonts w:ascii="Cambria Math" w:eastAsiaTheme="minorEastAsia" w:hAnsi="Cambria Math"/>
                     <w:color w:val="000000"/>
-                    <w:sz w:val="24"/>
-                    <w:szCs w:val="24"/>
                     <w:lang w:val="en-US"/>
                   </w:rPr>
                   <m:t>v</m:t>
@@ -7094,67 +7808,77 @@
               <m:sub>
                 <m:r>
                   <w:rPr>
-                    <w:rFonts w:ascii="Cambria Math" w:hAnsi="Cambria Math" w:cs="Times New Roman"/>
+                    <w:rFonts w:ascii="Cambria Math" w:eastAsiaTheme="minorEastAsia" w:hAnsi="Cambria Math"/>
                     <w:color w:val="000000"/>
-                    <w:sz w:val="24"/>
-                    <w:szCs w:val="24"/>
+                    <w:lang w:val="en-US"/>
                   </w:rPr>
-                  <m:t>k</m:t>
+                  <m:t>i</m:t>
                 </m:r>
               </m:sub>
             </m:sSub>
             <m:r>
               <w:rPr>
-                <w:rFonts w:ascii="Cambria Math" w:hAnsi="Cambria Math" w:cs="Times New Roman"/>
+                <w:rFonts w:ascii="Cambria Math" w:eastAsiaTheme="minorEastAsia" w:hAnsi="Cambria Math"/>
                 <w:color w:val="000000"/>
-                <w:sz w:val="24"/>
-                <w:szCs w:val="24"/>
+                <w:lang w:val="en-US"/>
               </w:rPr>
-              <m:t xml:space="preserve">,  </m:t>
+              <m:t>∈</m:t>
+            </m:r>
+            <m:r>
+              <w:rPr>
+                <w:rFonts w:ascii="Cambria Math" w:eastAsiaTheme="minorEastAsia" w:hAnsi="Cambria Math"/>
+                <w:color w:val="000000"/>
+                <w:lang w:val="en-US"/>
+              </w:rPr>
+              <m:t>V\Q</m:t>
+            </m:r>
+            <m:r>
+              <w:rPr>
+                <w:rFonts w:ascii="Cambria Math" w:eastAsiaTheme="minorEastAsia" w:hAnsi="Cambria Math"/>
+                <w:color w:val="000000"/>
+                <w:lang w:val="en-US"/>
+              </w:rPr>
+              <m:t>,</m:t>
             </m:r>
             <m:sSub>
               <m:sSubPr>
                 <m:ctrlPr>
                   <w:rPr>
-                    <w:rFonts w:ascii="Cambria Math" w:hAnsi="Cambria Math" w:cs="Times New Roman"/>
+                    <w:rFonts w:ascii="Cambria Math" w:eastAsiaTheme="minorEastAsia" w:hAnsi="Cambria Math"/>
                     <w:i/>
                     <w:color w:val="000000"/>
-                    <w:sz w:val="24"/>
-                    <w:szCs w:val="24"/>
+                    <w:lang w:val="en-US"/>
                   </w:rPr>
                 </m:ctrlPr>
               </m:sSubPr>
               <m:e>
                 <m:r>
                   <w:rPr>
-                    <w:rFonts w:ascii="Cambria Math" w:hAnsi="Cambria Math" w:cs="Times New Roman"/>
+                    <w:rFonts w:ascii="Cambria Math" w:eastAsiaTheme="minorEastAsia" w:hAnsi="Cambria Math"/>
                     <w:color w:val="000000"/>
-                    <w:sz w:val="24"/>
-                    <w:szCs w:val="24"/>
+                    <w:lang w:val="en-US"/>
                   </w:rPr>
-                  <m:t xml:space="preserve"> v</m:t>
+                  <m:t>v</m:t>
                 </m:r>
               </m:e>
               <m:sub>
                 <m:r>
                   <w:rPr>
-                    <w:rFonts w:ascii="Cambria Math" w:hAnsi="Cambria Math" w:cs="Times New Roman"/>
+                    <w:rFonts w:ascii="Cambria Math" w:eastAsiaTheme="minorEastAsia" w:hAnsi="Cambria Math"/>
                     <w:color w:val="000000"/>
-                    <w:sz w:val="24"/>
-                    <w:szCs w:val="24"/>
+                    <w:lang w:val="en-US"/>
                   </w:rPr>
-                  <m:t>t</m:t>
+                  <m:t>j</m:t>
                 </m:r>
               </m:sub>
             </m:sSub>
             <m:r>
               <w:rPr>
-                <w:rFonts w:ascii="Cambria Math" w:hAnsi="Cambria Math" w:cs="Times New Roman"/>
+                <w:rFonts w:ascii="Cambria Math" w:eastAsiaTheme="minorEastAsia" w:hAnsi="Cambria Math"/>
                 <w:color w:val="000000"/>
-                <w:sz w:val="24"/>
-                <w:szCs w:val="24"/>
+                <w:lang w:val="en-US"/>
               </w:rPr>
-              <m:t>)∈A\Q</m:t>
+              <m:t>∈Q</m:t>
             </m:r>
           </m:sub>
           <m:sup/>
@@ -7165,11 +7889,10 @@
                 <m:endChr m:val="|"/>
                 <m:ctrlPr>
                   <w:rPr>
-                    <w:rFonts w:ascii="Cambria Math" w:hAnsi="Cambria Math" w:cs="Times New Roman"/>
+                    <w:rFonts w:ascii="Cambria Math" w:eastAsiaTheme="minorEastAsia" w:hAnsi="Cambria Math"/>
                     <w:i/>
                     <w:color w:val="000000"/>
-                    <w:sz w:val="24"/>
-                    <w:szCs w:val="24"/>
+                    <w:lang w:val="en-US"/>
                   </w:rPr>
                 </m:ctrlPr>
               </m:dPr>
@@ -7178,43 +7901,63 @@
                   <m:sSubPr>
                     <m:ctrlPr>
                       <w:rPr>
-                        <w:rFonts w:ascii="Cambria Math" w:hAnsi="Cambria Math" w:cs="Times New Roman"/>
+                        <w:rFonts w:ascii="Cambria Math" w:eastAsiaTheme="minorEastAsia" w:hAnsi="Cambria Math"/>
                         <w:i/>
                         <w:color w:val="000000"/>
-                        <w:sz w:val="24"/>
-                        <w:szCs w:val="24"/>
+                        <w:lang w:val="en-US"/>
                       </w:rPr>
                     </m:ctrlPr>
                   </m:sSubPr>
                   <m:e>
                     <m:r>
                       <w:rPr>
-                        <w:rFonts w:ascii="Cambria Math" w:hAnsi="Cambria Math" w:cs="Times New Roman"/>
+                        <w:rFonts w:ascii="Cambria Math" w:eastAsiaTheme="minorEastAsia" w:hAnsi="Cambria Math"/>
                         <w:color w:val="000000"/>
-                        <w:sz w:val="24"/>
-                        <w:szCs w:val="24"/>
+                        <w:lang w:val="en-US"/>
                       </w:rPr>
                       <m:t>w</m:t>
                     </m:r>
                   </m:e>
                   <m:sub>
-                    <m:r>
-                      <w:rPr>
-                        <w:rFonts w:ascii="Cambria Math" w:hAnsi="Cambria Math" w:cs="Times New Roman"/>
-                        <w:color w:val="000000"/>
-                        <w:sz w:val="24"/>
-                        <w:szCs w:val="24"/>
-                      </w:rPr>
-                      <m:t>q</m:t>
-                    </m:r>
+                    <m:sSub>
+                      <m:sSubPr>
+                        <m:ctrlPr>
+                          <w:rPr>
+                            <w:rFonts w:ascii="Cambria Math" w:eastAsiaTheme="minorEastAsia" w:hAnsi="Cambria Math"/>
+                            <w:i/>
+                            <w:color w:val="000000"/>
+                            <w:lang w:val="en-US"/>
+                          </w:rPr>
+                        </m:ctrlPr>
+                      </m:sSubPr>
+                      <m:e>
+                        <m:r>
+                          <w:rPr>
+                            <w:rFonts w:ascii="Cambria Math" w:eastAsiaTheme="minorEastAsia" w:hAnsi="Cambria Math"/>
+                            <w:color w:val="000000"/>
+                            <w:lang w:val="en-US"/>
+                          </w:rPr>
+                          <m:t>x</m:t>
+                        </m:r>
+                      </m:e>
+                      <m:sub>
+                        <m:r>
+                          <w:rPr>
+                            <w:rFonts w:ascii="Cambria Math" w:eastAsiaTheme="minorEastAsia" w:hAnsi="Cambria Math"/>
+                            <w:color w:val="000000"/>
+                            <w:lang w:val="en-US"/>
+                          </w:rPr>
+                          <m:t>j</m:t>
+                        </m:r>
+                      </m:sub>
+                    </m:sSub>
                   </m:sub>
                 </m:sSub>
                 <m:r>
                   <w:rPr>
-                    <w:rFonts w:ascii="Cambria Math" w:hAnsi="Cambria Math" w:cs="Times New Roman"/>
+                    <w:rFonts w:ascii="Cambria Math" w:eastAsiaTheme="minorEastAsia" w:hAnsi="Cambria Math"/>
                     <w:color w:val="000000"/>
-                    <w:sz w:val="24"/>
-                    <w:szCs w:val="24"/>
+                    <w:lang w:val="en-US"/>
                   </w:rPr>
                   <m:t xml:space="preserve">- </m:t>
                 </m:r>
@@ -7222,39 +7965,358 @@
                   <m:sSubPr>
                     <m:ctrlPr>
                       <w:rPr>
-                        <w:rFonts w:ascii="Cambria Math" w:hAnsi="Cambria Math" w:cs="Times New Roman"/>
+                        <w:rFonts w:ascii="Cambria Math" w:eastAsiaTheme="minorEastAsia" w:hAnsi="Cambria Math"/>
                         <w:i/>
                         <w:color w:val="000000"/>
-                        <w:sz w:val="24"/>
-                        <w:szCs w:val="24"/>
+                        <w:lang w:val="en-US"/>
                       </w:rPr>
                     </m:ctrlPr>
                   </m:sSubPr>
                   <m:e>
                     <m:r>
                       <w:rPr>
-                        <w:rFonts w:ascii="Cambria Math" w:hAnsi="Cambria Math" w:cs="Times New Roman"/>
+                        <w:rFonts w:ascii="Cambria Math" w:eastAsiaTheme="minorEastAsia" w:hAnsi="Cambria Math"/>
                         <w:color w:val="000000"/>
-                        <w:sz w:val="24"/>
-                        <w:szCs w:val="24"/>
+                        <w:lang w:val="en-US"/>
                       </w:rPr>
-                      <m:t>w</m:t>
+                      <m:t>x</m:t>
                     </m:r>
                   </m:e>
                   <m:sub>
                     <m:r>
                       <w:rPr>
-                        <w:rFonts w:ascii="Cambria Math" w:hAnsi="Cambria Math" w:cs="Times New Roman"/>
+                        <w:rFonts w:ascii="Cambria Math" w:eastAsiaTheme="minorEastAsia" w:hAnsi="Cambria Math"/>
                         <w:color w:val="000000"/>
-                        <w:sz w:val="24"/>
-                        <w:szCs w:val="24"/>
+                        <w:lang w:val="en-US"/>
                       </w:rPr>
-                      <m:t>m</m:t>
+                      <m:t>j</m:t>
                     </m:r>
                   </m:sub>
                 </m:sSub>
               </m:e>
             </m:d>
+            <m:r>
+              <w:rPr>
+                <w:rFonts w:ascii="Cambria Math" w:eastAsiaTheme="minorEastAsia" w:hAnsi="Cambria Math"/>
+                <w:color w:val="000000"/>
+                <w:lang w:val="en-US"/>
+              </w:rPr>
+              <m:t xml:space="preserve">+ </m:t>
+            </m:r>
+            <m:nary>
+              <m:naryPr>
+                <m:chr m:val="∑"/>
+                <m:limLoc m:val="undOvr"/>
+                <m:supHide m:val="1"/>
+                <m:ctrlPr>
+                  <w:rPr>
+                    <w:rFonts w:ascii="Cambria Math" w:eastAsiaTheme="minorEastAsia" w:hAnsi="Cambria Math"/>
+                    <w:i/>
+                    <w:color w:val="000000"/>
+                    <w:lang w:val="en-US"/>
+                  </w:rPr>
+                </m:ctrlPr>
+              </m:naryPr>
+              <m:sub>
+                <m:d>
+                  <m:dPr>
+                    <m:ctrlPr>
+                      <w:rPr>
+                        <w:rFonts w:ascii="Cambria Math" w:eastAsiaTheme="minorEastAsia" w:hAnsi="Cambria Math"/>
+                        <w:i/>
+                        <w:color w:val="000000"/>
+                        <w:lang w:val="en-US"/>
+                      </w:rPr>
+                    </m:ctrlPr>
+                  </m:dPr>
+                  <m:e>
+                    <m:sSub>
+                      <m:sSubPr>
+                        <m:ctrlPr>
+                          <w:rPr>
+                            <w:rFonts w:ascii="Cambria Math" w:eastAsiaTheme="minorEastAsia" w:hAnsi="Cambria Math"/>
+                            <w:i/>
+                            <w:color w:val="000000"/>
+                            <w:lang w:val="en-US"/>
+                          </w:rPr>
+                        </m:ctrlPr>
+                      </m:sSubPr>
+                      <m:e>
+                        <m:r>
+                          <w:rPr>
+                            <w:rFonts w:ascii="Cambria Math" w:eastAsiaTheme="minorEastAsia" w:hAnsi="Cambria Math"/>
+                            <w:color w:val="000000"/>
+                            <w:lang w:val="en-US"/>
+                          </w:rPr>
+                          <m:t>v</m:t>
+                        </m:r>
+                      </m:e>
+                      <m:sub>
+                        <m:r>
+                          <w:rPr>
+                            <w:rFonts w:ascii="Cambria Math" w:eastAsiaTheme="minorEastAsia" w:hAnsi="Cambria Math"/>
+                            <w:color w:val="000000"/>
+                            <w:lang w:val="en-US"/>
+                          </w:rPr>
+                          <m:t>i,</m:t>
+                        </m:r>
+                      </m:sub>
+                    </m:sSub>
+                    <m:sSub>
+                      <m:sSubPr>
+                        <m:ctrlPr>
+                          <w:rPr>
+                            <w:rFonts w:ascii="Cambria Math" w:eastAsiaTheme="minorEastAsia" w:hAnsi="Cambria Math"/>
+                            <w:i/>
+                            <w:color w:val="000000"/>
+                            <w:lang w:val="en-US"/>
+                          </w:rPr>
+                        </m:ctrlPr>
+                      </m:sSubPr>
+                      <m:e>
+                        <m:r>
+                          <w:rPr>
+                            <w:rFonts w:ascii="Cambria Math" w:eastAsiaTheme="minorEastAsia" w:hAnsi="Cambria Math"/>
+                            <w:color w:val="000000"/>
+                            <w:lang w:val="en-US"/>
+                          </w:rPr>
+                          <m:t>v</m:t>
+                        </m:r>
+                      </m:e>
+                      <m:sub>
+                        <m:r>
+                          <w:rPr>
+                            <w:rFonts w:ascii="Cambria Math" w:eastAsiaTheme="minorEastAsia" w:hAnsi="Cambria Math"/>
+                            <w:color w:val="000000"/>
+                            <w:lang w:val="en-US"/>
+                          </w:rPr>
+                          <m:t>j</m:t>
+                        </m:r>
+                      </m:sub>
+                    </m:sSub>
+                  </m:e>
+                </m:d>
+                <m:r>
+                  <w:rPr>
+                    <w:rFonts w:ascii="Cambria Math" w:eastAsiaTheme="minorEastAsia" w:hAnsi="Cambria Math"/>
+                    <w:color w:val="000000"/>
+                    <w:lang w:val="en-US"/>
+                  </w:rPr>
+                  <m:t>∈A,</m:t>
+                </m:r>
+                <m:sSub>
+                  <m:sSubPr>
+                    <m:ctrlPr>
+                      <w:rPr>
+                        <w:rFonts w:ascii="Cambria Math" w:eastAsiaTheme="minorEastAsia" w:hAnsi="Cambria Math"/>
+                        <w:i/>
+                        <w:color w:val="000000"/>
+                        <w:lang w:val="en-US"/>
+                      </w:rPr>
+                    </m:ctrlPr>
+                  </m:sSubPr>
+                  <m:e>
+                    <m:r>
+                      <w:rPr>
+                        <w:rFonts w:ascii="Cambria Math" w:eastAsiaTheme="minorEastAsia" w:hAnsi="Cambria Math"/>
+                        <w:color w:val="000000"/>
+                        <w:lang w:val="en-US"/>
+                      </w:rPr>
+                      <m:t>v</m:t>
+                    </m:r>
+                  </m:e>
+                  <m:sub>
+                    <m:r>
+                      <w:rPr>
+                        <w:rFonts w:ascii="Cambria Math" w:eastAsiaTheme="minorEastAsia" w:hAnsi="Cambria Math"/>
+                        <w:color w:val="000000"/>
+                        <w:lang w:val="en-US"/>
+                      </w:rPr>
+                      <m:t>i</m:t>
+                    </m:r>
+                  </m:sub>
+                </m:sSub>
+                <m:r>
+                  <w:rPr>
+                    <w:rFonts w:ascii="Cambria Math" w:eastAsiaTheme="minorEastAsia" w:hAnsi="Cambria Math"/>
+                    <w:color w:val="000000"/>
+                    <w:lang w:val="en-US"/>
+                  </w:rPr>
+                  <m:t>∈</m:t>
+                </m:r>
+                <m:r>
+                  <w:rPr>
+                    <w:rFonts w:ascii="Cambria Math" w:eastAsiaTheme="minorEastAsia" w:hAnsi="Cambria Math"/>
+                    <w:color w:val="000000"/>
+                    <w:lang w:val="en-US"/>
+                  </w:rPr>
+                  <m:t>V\</m:t>
+                </m:r>
+                <m:r>
+                  <w:rPr>
+                    <w:rFonts w:ascii="Cambria Math" w:eastAsiaTheme="minorEastAsia" w:hAnsi="Cambria Math"/>
+                    <w:color w:val="000000"/>
+                    <w:lang w:val="en-US"/>
+                  </w:rPr>
+                  <m:t>Q,</m:t>
+                </m:r>
+                <m:sSub>
+                  <m:sSubPr>
+                    <m:ctrlPr>
+                      <w:rPr>
+                        <w:rFonts w:ascii="Cambria Math" w:eastAsiaTheme="minorEastAsia" w:hAnsi="Cambria Math"/>
+                        <w:i/>
+                        <w:color w:val="000000"/>
+                        <w:lang w:val="en-US"/>
+                      </w:rPr>
+                    </m:ctrlPr>
+                  </m:sSubPr>
+                  <m:e>
+                    <m:r>
+                      <w:rPr>
+                        <w:rFonts w:ascii="Cambria Math" w:eastAsiaTheme="minorEastAsia" w:hAnsi="Cambria Math"/>
+                        <w:color w:val="000000"/>
+                        <w:lang w:val="en-US"/>
+                      </w:rPr>
+                      <m:t>v</m:t>
+                    </m:r>
+                  </m:e>
+                  <m:sub>
+                    <m:r>
+                      <w:rPr>
+                        <w:rFonts w:ascii="Cambria Math" w:eastAsiaTheme="minorEastAsia" w:hAnsi="Cambria Math"/>
+                        <w:color w:val="000000"/>
+                        <w:lang w:val="en-US"/>
+                      </w:rPr>
+                      <m:t>j</m:t>
+                    </m:r>
+                  </m:sub>
+                </m:sSub>
+                <m:r>
+                  <w:rPr>
+                    <w:rFonts w:ascii="Cambria Math" w:eastAsiaTheme="minorEastAsia" w:hAnsi="Cambria Math"/>
+                    <w:color w:val="000000"/>
+                    <w:lang w:val="en-US"/>
+                  </w:rPr>
+                  <m:t>∈</m:t>
+                </m:r>
+                <m:r>
+                  <w:rPr>
+                    <w:rFonts w:ascii="Cambria Math" w:eastAsiaTheme="minorEastAsia" w:hAnsi="Cambria Math"/>
+                    <w:color w:val="000000"/>
+                    <w:lang w:val="en-US"/>
+                  </w:rPr>
+                  <m:t>V</m:t>
+                </m:r>
+                <m:r>
+                  <w:rPr>
+                    <w:rFonts w:ascii="Cambria Math" w:eastAsiaTheme="minorEastAsia" w:hAnsi="Cambria Math"/>
+                    <w:color w:val="000000"/>
+                    <w:lang w:val="en-US"/>
+                  </w:rPr>
+                  <m:t>\Q</m:t>
+                </m:r>
+              </m:sub>
+              <m:sup/>
+              <m:e>
+                <m:d>
+                  <m:dPr>
+                    <m:begChr m:val="|"/>
+                    <m:endChr m:val="|"/>
+                    <m:ctrlPr>
+                      <w:rPr>
+                        <w:rFonts w:ascii="Cambria Math" w:eastAsiaTheme="minorEastAsia" w:hAnsi="Cambria Math"/>
+                        <w:i/>
+                        <w:color w:val="000000"/>
+                        <w:lang w:val="en-US"/>
+                      </w:rPr>
+                    </m:ctrlPr>
+                  </m:dPr>
+                  <m:e>
+                    <m:sSub>
+                      <m:sSubPr>
+                        <m:ctrlPr>
+                          <w:rPr>
+                            <w:rFonts w:ascii="Cambria Math" w:eastAsiaTheme="minorEastAsia" w:hAnsi="Cambria Math"/>
+                            <w:i/>
+                            <w:color w:val="000000"/>
+                            <w:lang w:val="en-US"/>
+                          </w:rPr>
+                        </m:ctrlPr>
+                      </m:sSubPr>
+                      <m:e>
+                        <m:r>
+                          <w:rPr>
+                            <w:rFonts w:ascii="Cambria Math" w:eastAsiaTheme="minorEastAsia" w:hAnsi="Cambria Math"/>
+                            <w:color w:val="000000"/>
+                            <w:lang w:val="en-US"/>
+                          </w:rPr>
+                          <m:t>w</m:t>
+                        </m:r>
+                      </m:e>
+                      <m:sub>
+                        <m:r>
+                          <w:rPr>
+                            <w:rFonts w:ascii="Cambria Math" w:eastAsiaTheme="minorEastAsia" w:hAnsi="Cambria Math"/>
+                            <w:color w:val="000000"/>
+                            <w:lang w:val="en-US"/>
+                          </w:rPr>
+                          <m:t>q</m:t>
+                        </m:r>
+                      </m:sub>
+                    </m:sSub>
+                    <m:r>
+                      <w:rPr>
+                        <w:rFonts w:ascii="Cambria Math" w:eastAsiaTheme="minorEastAsia" w:hAnsi="Cambria Math"/>
+                        <w:color w:val="000000"/>
+                        <w:lang w:val="en-US"/>
+                      </w:rPr>
+                      <m:t xml:space="preserve">- </m:t>
+                    </m:r>
+                    <m:sSub>
+                      <m:sSubPr>
+                        <m:ctrlPr>
+                          <w:rPr>
+                            <w:rFonts w:ascii="Cambria Math" w:eastAsiaTheme="minorEastAsia" w:hAnsi="Cambria Math"/>
+                            <w:i/>
+                            <w:color w:val="000000"/>
+                            <w:lang w:val="en-US"/>
+                          </w:rPr>
+                        </m:ctrlPr>
+                      </m:sSubPr>
+                      <m:e>
+                        <m:r>
+                          <w:rPr>
+                            <w:rFonts w:ascii="Cambria Math" w:eastAsiaTheme="minorEastAsia" w:hAnsi="Cambria Math"/>
+                            <w:color w:val="000000"/>
+                            <w:lang w:val="en-US"/>
+                          </w:rPr>
+                          <m:t>w</m:t>
+                        </m:r>
+                      </m:e>
+                      <m:sub>
+                        <m:r>
+                          <w:rPr>
+                            <w:rFonts w:ascii="Cambria Math" w:eastAsiaTheme="minorEastAsia" w:hAnsi="Cambria Math"/>
+                            <w:color w:val="000000"/>
+                            <w:lang w:val="en-US"/>
+                          </w:rPr>
+                          <m:t>m</m:t>
+                        </m:r>
+                      </m:sub>
+                    </m:sSub>
+                  </m:e>
+                </m:d>
+                <m:r>
+                  <w:rPr>
+                    <w:rFonts w:ascii="Cambria Math" w:eastAsiaTheme="minorEastAsia" w:hAnsi="Cambria Math"/>
+                    <w:color w:val="000000"/>
+                    <w:lang w:val="en-US"/>
+                  </w:rPr>
+                  <m:t xml:space="preserve"> </m:t>
+                </m:r>
+              </m:e>
+            </m:nary>
           </m:e>
         </m:nary>
       </m:oMath>
@@ -7277,7 +8339,7 @@
         <w:rPr>
           <w:color w:val="000000"/>
         </w:rPr>
-        <w:t xml:space="preserve"> Процедура отсева.</w:t>
+        <w:t>Процедура отсева.</w:t>
       </w:r>
     </w:p>
     <w:p>
@@ -7300,7 +8362,14 @@
         <w:rPr>
           <w:color w:val="000000"/>
         </w:rPr>
-        <w:t xml:space="preserve"> Пусть у нас есть 2 множества решений, для которого подсчитаны верхние и нижние оценки: </w:t>
+        <w:t xml:space="preserve"> Пусть у нас есть 2 множества решений, для которого подсчитаны верхние и нижние оценки</w:t>
+      </w:r>
+      <w:proofErr w:type="gramStart"/>
+      <w:r>
+        <w:rPr>
+          <w:color w:val="000000"/>
+        </w:rPr>
+        <w:t xml:space="preserve">: </w:t>
       </w:r>
       <m:oMath>
         <m:sSub>
@@ -7445,7 +8514,28 @@
         <w:rPr>
           <w:color w:val="000000"/>
         </w:rPr>
-        <w:t>. В таком случае, если верхняя оценка одного множества меньше или равна нижней оценке другого множества (</w:t>
+        <w:t>.</w:t>
+      </w:r>
+      <w:proofErr w:type="gramEnd"/>
+      <w:r>
+        <w:rPr>
+          <w:color w:val="000000"/>
+        </w:rPr>
+        <w:t xml:space="preserve"> В таком случае, если верхняя оценка одного множ</w:t>
+      </w:r>
+      <w:proofErr w:type="spellStart"/>
+      <w:r>
+        <w:rPr>
+          <w:color w:val="000000"/>
+        </w:rPr>
+        <w:t>ества</w:t>
+      </w:r>
+      <w:proofErr w:type="spellEnd"/>
+      <w:r>
+        <w:rPr>
+          <w:color w:val="000000"/>
+        </w:rPr>
+        <w:t xml:space="preserve"> меньше или равна нижней оценке другого множества (</w:t>
       </w:r>
       <m:oMath>
         <m:sSub>
@@ -7881,7 +8971,7 @@
           <w:sz w:val="24"/>
           <w:szCs w:val="24"/>
         </w:rPr>
-        <w:t>Методическое пособие по курсу "Математические основы информатики" для студентов очно-заочного отделения факультета ВМК специал</w:t>
+        <w:t xml:space="preserve">Методическое пособие по курсу "Математические основы информатики" для студентов </w:t>
       </w:r>
       <w:r>
         <w:rPr>
@@ -7890,6 +8980,24 @@
           <w:sz w:val="24"/>
           <w:szCs w:val="24"/>
         </w:rPr>
+        <w:t>“"</w:t>
+      </w:r>
+      <w:r>
+        <w:rPr>
+          <w:rFonts w:ascii="Times New Roman" w:hAnsi="Times New Roman" w:cs="Times New Roman"/>
+          <w:color w:val="000000"/>
+          <w:sz w:val="24"/>
+          <w:szCs w:val="24"/>
+        </w:rPr>
+        <w:t>очно-заочного отделения факультета ВМК специал</w:t>
+      </w:r>
+      <w:r>
+        <w:rPr>
+          <w:rFonts w:ascii="Times New Roman" w:hAnsi="Times New Roman" w:cs="Times New Roman"/>
+          <w:color w:val="000000"/>
+          <w:sz w:val="24"/>
+          <w:szCs w:val="24"/>
+        </w:rPr>
         <w:t>ьности "Прикладная информатика".</w:t>
       </w:r>
       <w:r>
@@ -7899,7 +9007,27 @@
           <w:sz w:val="24"/>
           <w:szCs w:val="24"/>
         </w:rPr>
-        <w:t xml:space="preserve"> Часть 3. / Нжег.гос.ун-т, 2000, с.118</w:t>
+        <w:t xml:space="preserve"> Часть 3. / </w:t>
+      </w:r>
+      <w:proofErr w:type="spellStart"/>
+      <w:r>
+        <w:rPr>
+          <w:rFonts w:ascii="Times New Roman" w:hAnsi="Times New Roman" w:cs="Times New Roman"/>
+          <w:color w:val="000000"/>
+          <w:sz w:val="24"/>
+          <w:szCs w:val="24"/>
+        </w:rPr>
+        <w:t>Нжег.гос.ун</w:t>
+      </w:r>
+      <w:proofErr w:type="spellEnd"/>
+      <w:r>
+        <w:rPr>
+          <w:rFonts w:ascii="Times New Roman" w:hAnsi="Times New Roman" w:cs="Times New Roman"/>
+          <w:color w:val="000000"/>
+          <w:sz w:val="24"/>
+          <w:szCs w:val="24"/>
+        </w:rPr>
+        <w:t>-т, 2000, с.118</w:t>
       </w:r>
       <w:r>
         <w:rPr>
@@ -8927,7 +10055,7 @@
 </file>
 
 <file path=customXml/itemProps1.xml><?xml version="1.0" encoding="utf-8"?>
-<ds:datastoreItem xmlns:ds="http://schemas.openxmlformats.org/officeDocument/2006/customXml" ds:itemID="{D5A8FC13-EB1F-4998-96C7-8ED41ECDF2E4}">
+<ds:datastoreItem xmlns:ds="http://schemas.openxmlformats.org/officeDocument/2006/customXml" ds:itemID="{CC46F174-FED8-4B67-9291-B8F3475566C6}">
   <ds:schemaRefs>
     <ds:schemaRef ds:uri="http://schemas.openxmlformats.org/officeDocument/2006/bibliography"/>
   </ds:schemaRefs>

</xml_diff>